<commit_message>
Mise à jour docs
</commit_message>
<xml_diff>
--- a/docs/DBZ TOP - Scenario.docx
+++ b/docs/DBZ TOP - Scenario.docx
@@ -545,6 +545,32 @@
         </w:p>
         <w:p>
           <w:pPr>
+            <w:spacing w:before="200" w:line="240" w:lineRule="auto"/>
+            <w:ind w:left="0" w:firstLine="0"/>
+            <w:contextualSpacing w:val="0"/>
+            <w:rPr>
+              <w:color w:val="1155cc"/>
+              <w:u w:val="single"/>
+            </w:rPr>
+          </w:pPr>
+          <w:hyperlink w:anchor="_ymhzjqlel7b1">
+            <w:r>
+              <w:rPr>
+                <w:color w:val="1155cc"/>
+                <w:u w:val="single"/>
+                <w:rtl w:val="0"/>
+              </w:rPr>
+              <w:t xml:space="preserve">ACTE V : NAMEK</w:t>
+            </w:r>
+          </w:hyperlink>
+          <w:r>
+            <w:rPr>
+              <w:rtl w:val="0"/>
+            </w:rPr>
+          </w:r>
+        </w:p>
+        <w:p>
+          <w:pPr>
             <w:spacing w:before="60" w:line="240" w:lineRule="auto"/>
             <w:ind w:left="360" w:firstLine="0"/>
             <w:contextualSpacing w:val="0"/>
@@ -560,33 +586,7 @@
                 <w:u w:val="single"/>
                 <w:rtl w:val="0"/>
               </w:rPr>
-              <w:t xml:space="preserve">Chapitre 4. L’empereur pas si manchot //ou// L’Imperator</w:t>
-            </w:r>
-          </w:hyperlink>
-          <w:r>
-            <w:rPr>
-              <w:rtl w:val="0"/>
-            </w:rPr>
-          </w:r>
-        </w:p>
-        <w:p>
-          <w:pPr>
-            <w:spacing w:before="200" w:line="240" w:lineRule="auto"/>
-            <w:ind w:left="0" w:firstLine="0"/>
-            <w:contextualSpacing w:val="0"/>
-            <w:rPr>
-              <w:color w:val="1155cc"/>
-              <w:u w:val="single"/>
-            </w:rPr>
-          </w:pPr>
-          <w:hyperlink w:anchor="_ymhzjqlel7b1">
-            <w:r>
-              <w:rPr>
-                <w:color w:val="1155cc"/>
-                <w:u w:val="single"/>
-                <w:rtl w:val="0"/>
-              </w:rPr>
-              <w:t xml:space="preserve">ACTE V : NAMEK</w:t>
+              <w:t xml:space="preserve">Chapitre 1. L’empereur pas si manchot //ou// L’Imperator</w:t>
             </w:r>
           </w:hyperlink>
           <w:r>
@@ -675,6 +675,32 @@
         </w:p>
         <w:p>
           <w:pPr>
+            <w:spacing w:before="60" w:line="240" w:lineRule="auto"/>
+            <w:ind w:left="360" w:firstLine="0"/>
+            <w:contextualSpacing w:val="0"/>
+            <w:rPr>
+              <w:color w:val="1155cc"/>
+              <w:u w:val="single"/>
+            </w:rPr>
+          </w:pPr>
+          <w:hyperlink w:anchor="_mkqqlquxaljp">
+            <w:r>
+              <w:rPr>
+                <w:color w:val="1155cc"/>
+                <w:u w:val="single"/>
+                <w:rtl w:val="0"/>
+              </w:rPr>
+              <w:t xml:space="preserve">Chapitre 3. Juste une petite mise aux poings</w:t>
+            </w:r>
+          </w:hyperlink>
+          <w:r>
+            <w:rPr>
+              <w:rtl w:val="0"/>
+            </w:rPr>
+          </w:r>
+        </w:p>
+        <w:p>
+          <w:pPr>
             <w:spacing w:before="200" w:line="240" w:lineRule="auto"/>
             <w:ind w:left="0" w:firstLine="0"/>
             <w:contextualSpacing w:val="0"/>
@@ -691,32 +717,6 @@
                 <w:rtl w:val="0"/>
               </w:rPr>
               <w:t xml:space="preserve">ACTE VII : HAVE A BREAK</w:t>
-            </w:r>
-          </w:hyperlink>
-          <w:r>
-            <w:rPr>
-              <w:rtl w:val="0"/>
-            </w:rPr>
-          </w:r>
-        </w:p>
-        <w:p>
-          <w:pPr>
-            <w:spacing w:before="60" w:line="240" w:lineRule="auto"/>
-            <w:ind w:left="360" w:firstLine="0"/>
-            <w:contextualSpacing w:val="0"/>
-            <w:rPr>
-              <w:color w:val="1155cc"/>
-              <w:u w:val="single"/>
-            </w:rPr>
-          </w:pPr>
-          <w:hyperlink w:anchor="_mkqqlquxaljp">
-            <w:r>
-              <w:rPr>
-                <w:color w:val="1155cc"/>
-                <w:u w:val="single"/>
-                <w:rtl w:val="0"/>
-              </w:rPr>
-              <w:t xml:space="preserve">Chapitre 1. Juste une petite mise aux poings</w:t>
             </w:r>
           </w:hyperlink>
           <w:r>
@@ -742,7 +742,7 @@
                 <w:u w:val="single"/>
                 <w:rtl w:val="0"/>
               </w:rPr>
-              <w:t xml:space="preserve">Chapitre 2. A mi me gusta la gasolina</w:t>
+              <w:t xml:space="preserve">Chapitre 1. A mi me gusta la gasolina</w:t>
             </w:r>
           </w:hyperlink>
           <w:r>
@@ -761,14 +761,14 @@
               <w:u w:val="single"/>
             </w:rPr>
           </w:pPr>
-          <w:hyperlink w:anchor="_bbcxn0f911vv">
+          <w:hyperlink w:anchor="_42db8hyg63mo">
             <w:r>
               <w:rPr>
                 <w:color w:val="1155cc"/>
                 <w:u w:val="single"/>
                 <w:rtl w:val="0"/>
               </w:rPr>
-              <w:t xml:space="preserve">Chapitre 3. En roux-te pour Ginger Town ! //ou// C’est reparti roux-parti pour Ginger Town !</w:t>
+              <w:t xml:space="preserve">Chapitre 2. En roux-te pour Ginger Town ! //ou// C’est reparti roux-parti pour Ginger Town !</w:t>
             </w:r>
           </w:hyperlink>
           <w:r>
@@ -943,14 +943,66 @@
               <w:u w:val="single"/>
             </w:rPr>
           </w:pPr>
-          <w:hyperlink w:anchor="_xh50n759vtsc">
+          <w:hyperlink w:anchor="_we3a14ek3lv4">
             <w:r>
               <w:rPr>
                 <w:color w:val="1155cc"/>
                 <w:u w:val="single"/>
                 <w:rtl w:val="0"/>
               </w:rPr>
-              <w:t xml:space="preserve">ACTE IX : SURDOSE DE TESTOSTERONE</w:t>
+              <w:t xml:space="preserve">ACTE IX : DEMONREALM</w:t>
+            </w:r>
+          </w:hyperlink>
+          <w:r>
+            <w:rPr>
+              <w:rtl w:val="0"/>
+            </w:rPr>
+          </w:r>
+        </w:p>
+        <w:p>
+          <w:pPr>
+            <w:spacing w:before="60" w:line="240" w:lineRule="auto"/>
+            <w:ind w:left="360" w:firstLine="0"/>
+            <w:contextualSpacing w:val="0"/>
+            <w:rPr>
+              <w:color w:val="1155cc"/>
+              <w:u w:val="single"/>
+            </w:rPr>
+          </w:pPr>
+          <w:hyperlink w:anchor="_7z1m20h289pb">
+            <w:r>
+              <w:rPr>
+                <w:color w:val="1155cc"/>
+                <w:u w:val="single"/>
+                <w:rtl w:val="0"/>
+              </w:rPr>
+              <w:t xml:space="preserve">Chapitre 1.</w:t>
+            </w:r>
+          </w:hyperlink>
+          <w:r>
+            <w:rPr>
+              <w:rtl w:val="0"/>
+            </w:rPr>
+          </w:r>
+        </w:p>
+        <w:p>
+          <w:pPr>
+            <w:spacing w:before="200" w:line="240" w:lineRule="auto"/>
+            <w:ind w:left="0" w:firstLine="0"/>
+            <w:contextualSpacing w:val="0"/>
+            <w:rPr>
+              <w:color w:val="1155cc"/>
+              <w:u w:val="single"/>
+            </w:rPr>
+          </w:pPr>
+          <w:hyperlink w:anchor="_xh50n759vtsc">
+            <w:r>
+              <w:rPr>
+                <w:color w:val="1155cc"/>
+                <w:u w:val="single"/>
+                <w:rtl w:val="0"/>
+              </w:rPr>
+              <w:t xml:space="preserve">ACTE IXbis : SURDOSE DE TESTOSTERONE</w:t>
             </w:r>
           </w:hyperlink>
           <w:r>
@@ -2030,7 +2082,7 @@
           <w:rFonts w:ascii="Calibri" w:cs="Calibri" w:eastAsia="Calibri" w:hAnsi="Calibri"/>
           <w:rtl w:val="0"/>
         </w:rPr>
-        <w:t xml:space="preserve">a caméra arrive en plein TOP, le combat fait rage, les meilleurs combattants de tous les univers s’affrontent pour sauver leur vie et d'un coup, Goku et ses amis de l'univers 7 disparaissent. Une scène montre que le néant qui a pris sa place. La KT intervient face au joueur pour expliquer que le temps a été altéré et que dans cette version l’univers 7 n’a pas pu se présenter au TOP et a donc été disqualifié d’office le menant à sa destruction immédiate. </w:t>
+        <w:t xml:space="preserve">a caméra arrive en plein TOP, le combat fait rage, les meilleurs combattants de tous les univers s’affrontent pour sauver leur vie et d'un coup, Goku et ses amis de l'univers 7 disparaissent. Une scène montre le néant qui a pris sa place. La KT intervient face au joueur pour expliquer que le temps a été altéré et que dans cette version l’univers 7 n’a pas pu se présenter au TOP et a donc été disqualifié d’office le menant à sa destruction immédiate. </w:t>
       </w:r>
     </w:p>
     <w:p>
@@ -13432,7 +13484,7 @@
           <w:color w:val="ff0000"/>
           <w:rtl w:val="0"/>
         </w:rPr>
-        <w:t xml:space="preserve">L’ACTE IV prend fin quand on revient dans la temporalité du présent sur Terre avec Bulma.</w:t>
+        <w:t xml:space="preserve">L’ACTE V prend fin quand on revient dans la temporalité du présent sur Terre avec Bulma.</w:t>
       </w:r>
       <w:r>
         <w:rPr>
@@ -13466,7 +13518,7 @@
         <w:rPr>
           <w:rtl w:val="0"/>
         </w:rPr>
-        <w:t xml:space="preserve">Chapitre 4. L’empereur pas si manchot</w:t>
+        <w:t xml:space="preserve">Chapitre 1. L’empereur pas si manchot</w:t>
       </w:r>
       <w:r>
         <w:rPr>
@@ -14325,7 +14377,7 @@
           <w:color w:val="ff0000"/>
           <w:rtl w:val="0"/>
         </w:rPr>
-        <w:t xml:space="preserve">Conclusion : l’équipe est montée en puissance et a vaincu les 4F.</w:t>
+        <w:t xml:space="preserve">Conclusion : L’équipe est montée en puissance et a vaincu les 4F.</w:t>
       </w:r>
     </w:p>
     <w:p>
@@ -14360,7 +14412,7 @@
           <w:color w:val="ff0000"/>
           <w:rtl w:val="0"/>
         </w:rPr>
-        <w:t xml:space="preserve">L’ACTE V prend fin quand…</w:t>
+        <w:t xml:space="preserve">L’ACTE VI prend fin quand les 4F repartent de leur côté.</w:t>
       </w:r>
     </w:p>
     <w:p>
@@ -15755,47 +15807,17 @@
       </w:pPr>
       <w:r>
         <w:rPr>
-          <w:rFonts w:ascii="Calibri" w:cs="Calibri" w:eastAsia="Calibri" w:hAnsi="Calibri"/>
-          <w:rtl w:val="0"/>
-        </w:rPr>
-        <w:t xml:space="preserve">FIN DE L’ACTE V : LES HERITIERS DE DAVID COPPERFIELD</w:t>
-      </w:r>
-    </w:p>
-    <w:p>
-      <w:pPr>
-        <w:contextualSpacing w:val="0"/>
-        <w:rPr>
-          <w:rFonts w:ascii="Calibri" w:cs="Calibri" w:eastAsia="Calibri" w:hAnsi="Calibri"/>
-        </w:rPr>
-      </w:pPr>
-      <w:r>
-        <w:rPr>
-          <w:rtl w:val="0"/>
-        </w:rPr>
-      </w:r>
-    </w:p>
-    <w:p>
-      <w:pPr>
-        <w:contextualSpacing w:val="0"/>
-        <w:rPr>
-          <w:rFonts w:ascii="Calibri" w:cs="Calibri" w:eastAsia="Calibri" w:hAnsi="Calibri"/>
-        </w:rPr>
-      </w:pPr>
-      <w:r>
-        <w:rPr>
-          <w:rFonts w:ascii="Calibri" w:cs="Calibri" w:eastAsia="Calibri" w:hAnsi="Calibri"/>
-          <w:rtl w:val="0"/>
-        </w:rPr>
-        <w:t xml:space="preserve"> </w:t>
-      </w:r>
-    </w:p>
-    <w:p>
-      <w:pPr>
-        <w:pStyle w:val="Heading1"/>
+          <w:rtl w:val="0"/>
+        </w:rPr>
+      </w:r>
+    </w:p>
+    <w:p>
+      <w:pPr>
+        <w:pStyle w:val="Heading2"/>
         <w:contextualSpacing w:val="0"/>
         <w:rPr/>
       </w:pPr>
-      <w:bookmarkStart w:colFirst="0" w:colLast="0" w:name="_oapj6dsp1b74" w:id="34"/>
+      <w:bookmarkStart w:colFirst="0" w:colLast="0" w:name="_niico72xmc2l" w:id="34"/>
       <w:bookmarkEnd w:id="34"/>
       <w:r>
         <w:rPr>
@@ -15805,141 +15827,17 @@
     </w:p>
     <w:p>
       <w:pPr>
-        <w:pStyle w:val="Heading1"/>
+        <w:pStyle w:val="Heading2"/>
         <w:contextualSpacing w:val="0"/>
         <w:rPr/>
       </w:pPr>
-      <w:bookmarkStart w:colFirst="0" w:colLast="0" w:name="_8uuv0n9nls0i" w:id="35"/>
+      <w:bookmarkStart w:colFirst="0" w:colLast="0" w:name="_mkqqlquxaljp" w:id="35"/>
       <w:bookmarkEnd w:id="35"/>
       <w:r>
         <w:rPr>
           <w:rtl w:val="0"/>
         </w:rPr>
-        <w:t xml:space="preserve">ACTE VII : HAVE A BREAK</w:t>
-      </w:r>
-    </w:p>
-    <w:p>
-      <w:pPr>
-        <w:spacing w:line="240" w:lineRule="auto"/>
-        <w:contextualSpacing w:val="0"/>
-        <w:jc w:val="both"/>
-        <w:rPr>
-          <w:rFonts w:ascii="Calibri" w:cs="Calibri" w:eastAsia="Calibri" w:hAnsi="Calibri"/>
-          <w:color w:val="ff0000"/>
-        </w:rPr>
-      </w:pPr>
-      <w:r>
-        <w:rPr>
-          <w:rtl w:val="0"/>
-        </w:rPr>
-      </w:r>
-    </w:p>
-    <w:p>
-      <w:pPr>
-        <w:spacing w:line="240" w:lineRule="auto"/>
-        <w:contextualSpacing w:val="0"/>
-        <w:jc w:val="both"/>
-        <w:rPr>
-          <w:rFonts w:ascii="Calibri" w:cs="Calibri" w:eastAsia="Calibri" w:hAnsi="Calibri"/>
-          <w:color w:val="ff0000"/>
-        </w:rPr>
-      </w:pPr>
-      <w:r>
-        <w:rPr>
-          <w:rFonts w:ascii="Calibri" w:cs="Calibri" w:eastAsia="Calibri" w:hAnsi="Calibri"/>
-          <w:color w:val="ff0000"/>
-          <w:rtl w:val="0"/>
-        </w:rPr>
-        <w:t xml:space="preserve">Intro : </w:t>
-      </w:r>
-    </w:p>
-    <w:p>
-      <w:pPr>
-        <w:spacing w:line="240" w:lineRule="auto"/>
-        <w:contextualSpacing w:val="0"/>
-        <w:jc w:val="both"/>
-        <w:rPr>
-          <w:rFonts w:ascii="Calibri" w:cs="Calibri" w:eastAsia="Calibri" w:hAnsi="Calibri"/>
-          <w:color w:val="ff0000"/>
-        </w:rPr>
-      </w:pPr>
-      <w:r>
-        <w:rPr>
-          <w:rFonts w:ascii="Calibri" w:cs="Calibri" w:eastAsia="Calibri" w:hAnsi="Calibri"/>
-          <w:color w:val="ff0000"/>
-          <w:rtl w:val="0"/>
-        </w:rPr>
-        <w:t xml:space="preserve">Déroulé : </w:t>
-      </w:r>
-    </w:p>
-    <w:p>
-      <w:pPr>
-        <w:spacing w:line="240" w:lineRule="auto"/>
-        <w:contextualSpacing w:val="0"/>
-        <w:jc w:val="both"/>
-        <w:rPr>
-          <w:rFonts w:ascii="Calibri" w:cs="Calibri" w:eastAsia="Calibri" w:hAnsi="Calibri"/>
-          <w:color w:val="ff0000"/>
-        </w:rPr>
-      </w:pPr>
-      <w:r>
-        <w:rPr>
-          <w:rFonts w:ascii="Calibri" w:cs="Calibri" w:eastAsia="Calibri" w:hAnsi="Calibri"/>
-          <w:color w:val="ff0000"/>
-          <w:rtl w:val="0"/>
-        </w:rPr>
-        <w:t xml:space="preserve">Conclusion : </w:t>
-      </w:r>
-    </w:p>
-    <w:p>
-      <w:pPr>
-        <w:spacing w:line="240" w:lineRule="auto"/>
-        <w:contextualSpacing w:val="0"/>
-        <w:jc w:val="both"/>
-        <w:rPr>
-          <w:rFonts w:ascii="Calibri" w:cs="Calibri" w:eastAsia="Calibri" w:hAnsi="Calibri"/>
-        </w:rPr>
-      </w:pPr>
-      <w:r>
-        <w:rPr>
-          <w:rFonts w:ascii="Calibri" w:cs="Calibri" w:eastAsia="Calibri" w:hAnsi="Calibri"/>
-          <w:color w:val="ff0000"/>
-          <w:rtl w:val="0"/>
-        </w:rPr>
-        <w:t xml:space="preserve">L’ACTE VI prend fin quand…</w:t>
-      </w:r>
-      <w:r>
-        <w:rPr>
-          <w:rtl w:val="0"/>
-        </w:rPr>
-      </w:r>
-    </w:p>
-    <w:p>
-      <w:pPr>
-        <w:contextualSpacing w:val="0"/>
-        <w:rPr>
-          <w:rFonts w:ascii="Calibri" w:cs="Calibri" w:eastAsia="Calibri" w:hAnsi="Calibri"/>
-        </w:rPr>
-      </w:pPr>
-      <w:r>
-        <w:rPr>
-          <w:rtl w:val="0"/>
-        </w:rPr>
-      </w:r>
-    </w:p>
-    <w:p>
-      <w:pPr>
-        <w:pStyle w:val="Heading2"/>
-        <w:contextualSpacing w:val="0"/>
-        <w:rPr/>
-      </w:pPr>
-      <w:bookmarkStart w:colFirst="0" w:colLast="0" w:name="_mkqqlquxaljp" w:id="36"/>
-      <w:bookmarkEnd w:id="36"/>
-      <w:r>
-        <w:rPr>
-          <w:rtl w:val="0"/>
-        </w:rPr>
-        <w:t xml:space="preserve">Chapitre 1. Juste une petite mise aux poings</w:t>
+        <w:t xml:space="preserve">Chapitre 3. Juste une petite mise aux poings</w:t>
       </w:r>
     </w:p>
     <w:p>
@@ -16002,8 +15900,7 @@
           </w:tcPr>
           <w:p>
             <w:pPr>
-              <w:spacing w:after="0" w:before="0" w:line="240" w:lineRule="auto"/>
-              <w:ind w:left="0" w:firstLine="0"/>
+              <w:spacing w:line="240" w:lineRule="auto"/>
               <w:contextualSpacing w:val="0"/>
               <w:rPr>
                 <w:rFonts w:ascii="Calibri" w:cs="Calibri" w:eastAsia="Calibri" w:hAnsi="Calibri"/>
@@ -16036,8 +15933,7 @@
           </w:tcPr>
           <w:p>
             <w:pPr>
-              <w:spacing w:after="0" w:before="0" w:line="240" w:lineRule="auto"/>
-              <w:ind w:left="0" w:firstLine="0"/>
+              <w:spacing w:line="240" w:lineRule="auto"/>
               <w:contextualSpacing w:val="0"/>
               <w:rPr>
                 <w:rFonts w:ascii="Calibri" w:cs="Calibri" w:eastAsia="Calibri" w:hAnsi="Calibri"/>
@@ -16053,8 +15949,7 @@
           </w:p>
           <w:p>
             <w:pPr>
-              <w:spacing w:after="0" w:before="0" w:line="240" w:lineRule="auto"/>
-              <w:ind w:left="0" w:firstLine="0"/>
+              <w:spacing w:line="240" w:lineRule="auto"/>
               <w:contextualSpacing w:val="0"/>
               <w:rPr>
                 <w:rFonts w:ascii="Calibri" w:cs="Calibri" w:eastAsia="Calibri" w:hAnsi="Calibri"/>
@@ -16092,8 +15987,7 @@
           </w:tcPr>
           <w:p>
             <w:pPr>
-              <w:spacing w:after="0" w:before="0" w:line="240" w:lineRule="auto"/>
-              <w:ind w:left="0" w:firstLine="0"/>
+              <w:spacing w:line="240" w:lineRule="auto"/>
               <w:contextualSpacing w:val="0"/>
               <w:rPr>
                 <w:rFonts w:ascii="Calibri" w:cs="Calibri" w:eastAsia="Calibri" w:hAnsi="Calibri"/>
@@ -16126,8 +16020,7 @@
           </w:tcPr>
           <w:p>
             <w:pPr>
-              <w:spacing w:after="0" w:before="0" w:line="240" w:lineRule="auto"/>
-              <w:ind w:left="0" w:firstLine="0"/>
+              <w:spacing w:line="240" w:lineRule="auto"/>
               <w:contextualSpacing w:val="0"/>
               <w:rPr>
                 <w:rFonts w:ascii="Calibri" w:cs="Calibri" w:eastAsia="Calibri" w:hAnsi="Calibri"/>
@@ -16143,8 +16036,7 @@
           </w:p>
           <w:p>
             <w:pPr>
-              <w:spacing w:after="0" w:before="0" w:line="240" w:lineRule="auto"/>
-              <w:ind w:left="0" w:firstLine="0"/>
+              <w:spacing w:line="240" w:lineRule="auto"/>
               <w:contextualSpacing w:val="0"/>
               <w:rPr>
                 <w:rFonts w:ascii="Calibri" w:cs="Calibri" w:eastAsia="Calibri" w:hAnsi="Calibri"/>
@@ -16182,8 +16074,7 @@
           </w:tcPr>
           <w:p>
             <w:pPr>
-              <w:spacing w:after="0" w:before="0" w:line="240" w:lineRule="auto"/>
-              <w:ind w:left="0" w:firstLine="0"/>
+              <w:spacing w:line="240" w:lineRule="auto"/>
               <w:contextualSpacing w:val="0"/>
               <w:rPr>
                 <w:rFonts w:ascii="Calibri" w:cs="Calibri" w:eastAsia="Calibri" w:hAnsi="Calibri"/>
@@ -16216,8 +16107,7 @@
           </w:tcPr>
           <w:p>
             <w:pPr>
-              <w:spacing w:after="0" w:before="0" w:line="240" w:lineRule="auto"/>
-              <w:ind w:left="0" w:firstLine="0"/>
+              <w:spacing w:line="240" w:lineRule="auto"/>
               <w:contextualSpacing w:val="0"/>
               <w:rPr>
                 <w:rFonts w:ascii="Calibri" w:cs="Calibri" w:eastAsia="Calibri" w:hAnsi="Calibri"/>
@@ -16233,8 +16123,7 @@
           </w:p>
           <w:p>
             <w:pPr>
-              <w:spacing w:after="0" w:before="0" w:line="240" w:lineRule="auto"/>
-              <w:ind w:left="0" w:firstLine="0"/>
+              <w:spacing w:line="240" w:lineRule="auto"/>
               <w:contextualSpacing w:val="0"/>
               <w:rPr>
                 <w:rFonts w:ascii="Calibri" w:cs="Calibri" w:eastAsia="Calibri" w:hAnsi="Calibri"/>
@@ -16250,8 +16139,7 @@
           </w:p>
           <w:p>
             <w:pPr>
-              <w:spacing w:after="0" w:before="0" w:line="240" w:lineRule="auto"/>
-              <w:ind w:left="0" w:firstLine="0"/>
+              <w:spacing w:line="240" w:lineRule="auto"/>
               <w:contextualSpacing w:val="0"/>
               <w:rPr>
                 <w:rFonts w:ascii="Calibri" w:cs="Calibri" w:eastAsia="Calibri" w:hAnsi="Calibri"/>
@@ -16267,8 +16155,7 @@
           </w:p>
           <w:p>
             <w:pPr>
-              <w:spacing w:after="0" w:before="0" w:line="240" w:lineRule="auto"/>
-              <w:ind w:left="0" w:firstLine="0"/>
+              <w:spacing w:line="240" w:lineRule="auto"/>
               <w:contextualSpacing w:val="0"/>
               <w:rPr>
                 <w:rFonts w:ascii="Calibri" w:cs="Calibri" w:eastAsia="Calibri" w:hAnsi="Calibri"/>
@@ -16284,8 +16171,7 @@
           </w:p>
           <w:p>
             <w:pPr>
-              <w:spacing w:after="0" w:before="0" w:line="240" w:lineRule="auto"/>
-              <w:ind w:left="0" w:firstLine="0"/>
+              <w:spacing w:line="240" w:lineRule="auto"/>
               <w:contextualSpacing w:val="0"/>
               <w:rPr>
                 <w:rFonts w:ascii="Calibri" w:cs="Calibri" w:eastAsia="Calibri" w:hAnsi="Calibri"/>
@@ -16301,8 +16187,7 @@
           </w:p>
           <w:p>
             <w:pPr>
-              <w:spacing w:after="0" w:before="0" w:line="240" w:lineRule="auto"/>
-              <w:ind w:left="0" w:firstLine="0"/>
+              <w:spacing w:line="240" w:lineRule="auto"/>
               <w:contextualSpacing w:val="0"/>
               <w:rPr>
                 <w:rFonts w:ascii="Calibri" w:cs="Calibri" w:eastAsia="Calibri" w:hAnsi="Calibri"/>
@@ -16318,8 +16203,7 @@
           </w:p>
           <w:p>
             <w:pPr>
-              <w:spacing w:after="0" w:before="0" w:line="240" w:lineRule="auto"/>
-              <w:ind w:left="0" w:firstLine="0"/>
+              <w:spacing w:line="240" w:lineRule="auto"/>
               <w:contextualSpacing w:val="0"/>
               <w:rPr>
                 <w:rFonts w:ascii="Calibri" w:cs="Calibri" w:eastAsia="Calibri" w:hAnsi="Calibri"/>
@@ -16357,8 +16241,7 @@
           </w:tcPr>
           <w:p>
             <w:pPr>
-              <w:spacing w:after="0" w:before="0" w:line="240" w:lineRule="auto"/>
-              <w:ind w:left="0" w:firstLine="0"/>
+              <w:spacing w:line="240" w:lineRule="auto"/>
               <w:contextualSpacing w:val="0"/>
               <w:rPr>
                 <w:rFonts w:ascii="Calibri" w:cs="Calibri" w:eastAsia="Calibri" w:hAnsi="Calibri"/>
@@ -16391,8 +16274,7 @@
           </w:tcPr>
           <w:p>
             <w:pPr>
-              <w:spacing w:after="0" w:before="0" w:line="240" w:lineRule="auto"/>
-              <w:ind w:left="0" w:firstLine="0"/>
+              <w:spacing w:line="240" w:lineRule="auto"/>
               <w:contextualSpacing w:val="0"/>
               <w:rPr>
                 <w:rFonts w:ascii="Calibri" w:cs="Calibri" w:eastAsia="Calibri" w:hAnsi="Calibri"/>
@@ -16408,8 +16290,7 @@
           </w:p>
           <w:p>
             <w:pPr>
-              <w:spacing w:after="0" w:before="0" w:line="240" w:lineRule="auto"/>
-              <w:ind w:left="0" w:firstLine="0"/>
+              <w:spacing w:line="240" w:lineRule="auto"/>
               <w:contextualSpacing w:val="0"/>
               <w:rPr>
                 <w:rFonts w:ascii="Calibri" w:cs="Calibri" w:eastAsia="Calibri" w:hAnsi="Calibri"/>
@@ -16448,8 +16329,7 @@
           </w:tcPr>
           <w:p>
             <w:pPr>
-              <w:spacing w:after="0" w:before="0" w:line="240" w:lineRule="auto"/>
-              <w:ind w:left="0" w:firstLine="0"/>
+              <w:spacing w:line="240" w:lineRule="auto"/>
               <w:contextualSpacing w:val="0"/>
               <w:rPr>
                 <w:rFonts w:ascii="Calibri" w:cs="Calibri" w:eastAsia="Calibri" w:hAnsi="Calibri"/>
@@ -16482,8 +16362,7 @@
           </w:tcPr>
           <w:p>
             <w:pPr>
-              <w:spacing w:after="0" w:before="0" w:line="240" w:lineRule="auto"/>
-              <w:ind w:left="0" w:firstLine="0"/>
+              <w:spacing w:line="240" w:lineRule="auto"/>
               <w:contextualSpacing w:val="0"/>
               <w:rPr>
                 <w:rFonts w:ascii="Calibri" w:cs="Calibri" w:eastAsia="Calibri" w:hAnsi="Calibri"/>
@@ -16509,6 +16388,60 @@
       </w:pPr>
       <w:r>
         <w:rPr>
+          <w:rtl w:val="0"/>
+        </w:rPr>
+      </w:r>
+    </w:p>
+    <w:p>
+      <w:pPr>
+        <w:contextualSpacing w:val="0"/>
+        <w:rPr>
+          <w:rFonts w:ascii="Calibri" w:cs="Calibri" w:eastAsia="Calibri" w:hAnsi="Calibri"/>
+        </w:rPr>
+      </w:pPr>
+      <w:r>
+        <w:rPr>
+          <w:rtl w:val="0"/>
+        </w:rPr>
+      </w:r>
+    </w:p>
+    <w:p>
+      <w:pPr>
+        <w:contextualSpacing w:val="0"/>
+        <w:rPr>
+          <w:rFonts w:ascii="Calibri" w:cs="Calibri" w:eastAsia="Calibri" w:hAnsi="Calibri"/>
+        </w:rPr>
+      </w:pPr>
+      <w:r>
+        <w:rPr>
+          <w:rFonts w:ascii="Calibri" w:cs="Calibri" w:eastAsia="Calibri" w:hAnsi="Calibri"/>
+          <w:rtl w:val="0"/>
+        </w:rPr>
+        <w:t xml:space="preserve">FIN DE L’ACTE VI : LES HERITIERS DE DAVID COPPERFIELD</w:t>
+      </w:r>
+    </w:p>
+    <w:p>
+      <w:pPr>
+        <w:contextualSpacing w:val="0"/>
+        <w:rPr>
+          <w:rFonts w:ascii="Calibri" w:cs="Calibri" w:eastAsia="Calibri" w:hAnsi="Calibri"/>
+        </w:rPr>
+      </w:pPr>
+      <w:r>
+        <w:rPr>
+          <w:rtl w:val="0"/>
+        </w:rPr>
+      </w:r>
+    </w:p>
+    <w:p>
+      <w:pPr>
+        <w:contextualSpacing w:val="0"/>
+        <w:rPr>
+          <w:rFonts w:ascii="Calibri" w:cs="Calibri" w:eastAsia="Calibri" w:hAnsi="Calibri"/>
+        </w:rPr>
+      </w:pPr>
+      <w:r>
+        <w:rPr>
           <w:rFonts w:ascii="Calibri" w:cs="Calibri" w:eastAsia="Calibri" w:hAnsi="Calibri"/>
           <w:rtl w:val="0"/>
         </w:rPr>
@@ -16517,12 +16450,168 @@
     </w:p>
     <w:p>
       <w:pPr>
+        <w:pStyle w:val="Heading1"/>
+        <w:contextualSpacing w:val="0"/>
+        <w:rPr/>
+      </w:pPr>
+      <w:bookmarkStart w:colFirst="0" w:colLast="0" w:name="_oapj6dsp1b74" w:id="36"/>
+      <w:bookmarkEnd w:id="36"/>
+      <w:r>
+        <w:rPr>
+          <w:rtl w:val="0"/>
+        </w:rPr>
+      </w:r>
+    </w:p>
+    <w:p>
+      <w:pPr>
+        <w:pStyle w:val="Heading1"/>
+        <w:contextualSpacing w:val="0"/>
+        <w:rPr/>
+      </w:pPr>
+      <w:bookmarkStart w:colFirst="0" w:colLast="0" w:name="_ci8nvxvh9hqw" w:id="37"/>
+      <w:bookmarkEnd w:id="37"/>
+      <w:r>
+        <w:rPr>
+          <w:rtl w:val="0"/>
+        </w:rPr>
+      </w:r>
+    </w:p>
+    <w:p>
+      <w:pPr>
+        <w:pStyle w:val="Heading1"/>
+        <w:contextualSpacing w:val="0"/>
+        <w:rPr/>
+      </w:pPr>
+      <w:bookmarkStart w:colFirst="0" w:colLast="0" w:name="_z5bpatvvlomv" w:id="38"/>
+      <w:bookmarkEnd w:id="38"/>
+      <w:r>
+        <w:br w:type="page"/>
+      </w:r>
+      <w:r>
+        <w:rPr>
+          <w:rtl w:val="0"/>
+        </w:rPr>
+      </w:r>
+    </w:p>
+    <w:p>
+      <w:pPr>
+        <w:pStyle w:val="Heading1"/>
+        <w:contextualSpacing w:val="0"/>
+        <w:rPr/>
+      </w:pPr>
+      <w:bookmarkStart w:colFirst="0" w:colLast="0" w:name="_8uuv0n9nls0i" w:id="39"/>
+      <w:bookmarkEnd w:id="39"/>
+      <w:r>
+        <w:rPr>
+          <w:rtl w:val="0"/>
+        </w:rPr>
+        <w:t xml:space="preserve">ACTE VII : HAVE A BREAK</w:t>
+      </w:r>
+    </w:p>
+    <w:p>
+      <w:pPr>
+        <w:spacing w:line="240" w:lineRule="auto"/>
+        <w:contextualSpacing w:val="0"/>
+        <w:jc w:val="both"/>
+        <w:rPr>
+          <w:rFonts w:ascii="Calibri" w:cs="Calibri" w:eastAsia="Calibri" w:hAnsi="Calibri"/>
+          <w:color w:val="ff0000"/>
+        </w:rPr>
+      </w:pPr>
+      <w:r>
+        <w:rPr>
+          <w:rtl w:val="0"/>
+        </w:rPr>
+      </w:r>
+    </w:p>
+    <w:p>
+      <w:pPr>
+        <w:spacing w:line="240" w:lineRule="auto"/>
+        <w:contextualSpacing w:val="0"/>
+        <w:jc w:val="both"/>
+        <w:rPr>
+          <w:rFonts w:ascii="Calibri" w:cs="Calibri" w:eastAsia="Calibri" w:hAnsi="Calibri"/>
+          <w:color w:val="ff0000"/>
+        </w:rPr>
+      </w:pPr>
+      <w:r>
+        <w:rPr>
+          <w:rFonts w:ascii="Calibri" w:cs="Calibri" w:eastAsia="Calibri" w:hAnsi="Calibri"/>
+          <w:color w:val="ff0000"/>
+          <w:rtl w:val="0"/>
+        </w:rPr>
+        <w:t xml:space="preserve">Intro : </w:t>
+      </w:r>
+    </w:p>
+    <w:p>
+      <w:pPr>
+        <w:spacing w:line="240" w:lineRule="auto"/>
+        <w:contextualSpacing w:val="0"/>
+        <w:jc w:val="both"/>
+        <w:rPr>
+          <w:rFonts w:ascii="Calibri" w:cs="Calibri" w:eastAsia="Calibri" w:hAnsi="Calibri"/>
+          <w:color w:val="ff0000"/>
+        </w:rPr>
+      </w:pPr>
+      <w:r>
+        <w:rPr>
+          <w:rFonts w:ascii="Calibri" w:cs="Calibri" w:eastAsia="Calibri" w:hAnsi="Calibri"/>
+          <w:color w:val="ff0000"/>
+          <w:rtl w:val="0"/>
+        </w:rPr>
+        <w:t xml:space="preserve">Déroulé : </w:t>
+      </w:r>
+    </w:p>
+    <w:p>
+      <w:pPr>
+        <w:spacing w:line="240" w:lineRule="auto"/>
+        <w:contextualSpacing w:val="0"/>
+        <w:jc w:val="both"/>
+        <w:rPr>
+          <w:rFonts w:ascii="Calibri" w:cs="Calibri" w:eastAsia="Calibri" w:hAnsi="Calibri"/>
+          <w:color w:val="ff0000"/>
+        </w:rPr>
+      </w:pPr>
+      <w:r>
+        <w:rPr>
+          <w:rFonts w:ascii="Calibri" w:cs="Calibri" w:eastAsia="Calibri" w:hAnsi="Calibri"/>
+          <w:color w:val="ff0000"/>
+          <w:rtl w:val="0"/>
+        </w:rPr>
+        <w:t xml:space="preserve">Conclusion : </w:t>
+      </w:r>
+    </w:p>
+    <w:p>
+      <w:pPr>
+        <w:spacing w:line="240" w:lineRule="auto"/>
+        <w:contextualSpacing w:val="0"/>
+        <w:jc w:val="both"/>
+        <w:rPr>
+          <w:rFonts w:ascii="Calibri" w:cs="Calibri" w:eastAsia="Calibri" w:hAnsi="Calibri"/>
+        </w:rPr>
+      </w:pPr>
+      <w:r>
+        <w:rPr>
+          <w:rFonts w:ascii="Calibri" w:cs="Calibri" w:eastAsia="Calibri" w:hAnsi="Calibri"/>
+          <w:color w:val="ff0000"/>
+          <w:rtl w:val="0"/>
+        </w:rPr>
+        <w:t xml:space="preserve">L’ACTE VII prend fin quand…</w:t>
+      </w:r>
+      <w:r>
+        <w:rPr>
+          <w:rtl w:val="0"/>
+        </w:rPr>
+      </w:r>
+    </w:p>
+    <w:p>
+      <w:pPr>
         <w:pStyle w:val="Heading2"/>
         <w:contextualSpacing w:val="0"/>
         <w:rPr/>
       </w:pPr>
-      <w:bookmarkStart w:colFirst="0" w:colLast="0" w:name="_9oaxfe48wch" w:id="37"/>
-      <w:bookmarkEnd w:id="37"/>
+      <w:bookmarkStart w:colFirst="0" w:colLast="0" w:name="_dwhcf7vk8sek" w:id="40"/>
+      <w:bookmarkEnd w:id="40"/>
       <w:r>
         <w:rPr>
           <w:rtl w:val="0"/>
@@ -16535,30 +16624,13 @@
         <w:contextualSpacing w:val="0"/>
         <w:rPr/>
       </w:pPr>
-      <w:bookmarkStart w:colFirst="0" w:colLast="0" w:name="_dwhcf7vk8sek" w:id="38"/>
-      <w:bookmarkEnd w:id="38"/>
-      <w:r>
-        <w:br w:type="page"/>
-      </w:r>
-      <w:r>
-        <w:rPr>
-          <w:rtl w:val="0"/>
-        </w:rPr>
-      </w:r>
-    </w:p>
-    <w:p>
-      <w:pPr>
-        <w:pStyle w:val="Heading2"/>
-        <w:contextualSpacing w:val="0"/>
-        <w:rPr/>
-      </w:pPr>
-      <w:bookmarkStart w:colFirst="0" w:colLast="0" w:name="_odvhmq864qzp" w:id="39"/>
-      <w:bookmarkEnd w:id="39"/>
-      <w:r>
-        <w:rPr>
-          <w:rtl w:val="0"/>
-        </w:rPr>
-        <w:t xml:space="preserve">Chapitre 2. A mi me gusta la gasolina</w:t>
+      <w:bookmarkStart w:colFirst="0" w:colLast="0" w:name="_odvhmq864qzp" w:id="41"/>
+      <w:bookmarkEnd w:id="41"/>
+      <w:r>
+        <w:rPr>
+          <w:rtl w:val="0"/>
+        </w:rPr>
+        <w:t xml:space="preserve">Chapitre 1. A mi me gusta la gasolina</w:t>
       </w:r>
     </w:p>
     <w:p>
@@ -17237,48 +17309,33 @@
     </w:p>
     <w:p>
       <w:pPr>
+        <w:contextualSpacing w:val="0"/>
+        <w:rPr>
+          <w:rFonts w:ascii="Calibri" w:cs="Calibri" w:eastAsia="Calibri" w:hAnsi="Calibri"/>
+        </w:rPr>
+      </w:pPr>
+      <w:r>
+        <w:br w:type="page"/>
+      </w:r>
+      <w:r>
+        <w:rPr>
+          <w:rtl w:val="0"/>
+        </w:rPr>
+      </w:r>
+    </w:p>
+    <w:p>
+      <w:pPr>
         <w:pStyle w:val="Heading2"/>
         <w:contextualSpacing w:val="0"/>
         <w:rPr/>
       </w:pPr>
-      <w:bookmarkStart w:colFirst="0" w:colLast="0" w:name="_d697tx1b549j" w:id="40"/>
-      <w:bookmarkEnd w:id="40"/>
-      <w:r>
-        <w:rPr>
-          <w:rtl w:val="0"/>
-        </w:rPr>
-      </w:r>
-    </w:p>
-    <w:p>
-      <w:pPr>
-        <w:pStyle w:val="Heading2"/>
-        <w:contextualSpacing w:val="0"/>
-        <w:rPr/>
-      </w:pPr>
-      <w:bookmarkStart w:colFirst="0" w:colLast="0" w:name="_12bxdy880gyc" w:id="41"/>
-      <w:bookmarkEnd w:id="41"/>
-      <w:r>
-        <w:br w:type="page"/>
-      </w:r>
-      <w:r>
-        <w:rPr>
-          <w:rtl w:val="0"/>
-        </w:rPr>
-      </w:r>
-    </w:p>
-    <w:p>
-      <w:pPr>
-        <w:pStyle w:val="Heading2"/>
-        <w:contextualSpacing w:val="0"/>
-        <w:rPr/>
-      </w:pPr>
-      <w:bookmarkStart w:colFirst="0" w:colLast="0" w:name="_bbcxn0f911vv" w:id="42"/>
+      <w:bookmarkStart w:colFirst="0" w:colLast="0" w:name="_42db8hyg63mo" w:id="42"/>
       <w:bookmarkEnd w:id="42"/>
       <w:r>
         <w:rPr>
           <w:rtl w:val="0"/>
         </w:rPr>
-        <w:t xml:space="preserve">Chapitre 3. En roux-te pour Ginger Town ! //ou// C’est reparti roux-parti pour Ginger Town !</w:t>
+        <w:t xml:space="preserve">Chapitre 2. En roux-te pour Ginger Town ! //ou// C’est reparti roux-parti pour Ginger Town !</w:t>
       </w:r>
     </w:p>
     <w:p>
@@ -18070,7 +18127,7 @@
           <w:rFonts w:ascii="Calibri" w:cs="Calibri" w:eastAsia="Calibri" w:hAnsi="Calibri"/>
           <w:rtl w:val="0"/>
         </w:rPr>
-        <w:t xml:space="preserve">FIN DE L’ACTE VI : HAVE A BREAK</w:t>
+        <w:t xml:space="preserve">FIN DE L’ACTE VII : HAVE A BREAK</w:t>
       </w:r>
     </w:p>
     <w:p>
@@ -18163,7 +18220,7 @@
           <w:color w:val="ff0000"/>
           <w:rtl w:val="0"/>
         </w:rPr>
-        <w:t xml:space="preserve">Intro : </w:t>
+        <w:t xml:space="preserve">Intro : Erreur de machine. Epoque Cell. Future Trunk is missing. L’anomalie c’est nous. On doit guider l’histoire à la place de FT.</w:t>
       </w:r>
     </w:p>
     <w:p>
@@ -21617,13 +21674,13 @@
         <w:contextualSpacing w:val="0"/>
         <w:rPr/>
       </w:pPr>
-      <w:bookmarkStart w:colFirst="0" w:colLast="0" w:name="_xh50n759vtsc" w:id="59"/>
+      <w:bookmarkStart w:colFirst="0" w:colLast="0" w:name="_we3a14ek3lv4" w:id="59"/>
       <w:bookmarkEnd w:id="59"/>
       <w:r>
         <w:rPr>
           <w:rtl w:val="0"/>
         </w:rPr>
-        <w:t xml:space="preserve">ACTE IX : SURDOSE DE TESTOSTERONE</w:t>
+        <w:t xml:space="preserve">ACTE IX : DEMONREALM</w:t>
       </w:r>
     </w:p>
     <w:p>
@@ -21658,7 +21715,7 @@
           <w:color w:val="ff0000"/>
           <w:rtl w:val="0"/>
         </w:rPr>
-        <w:t xml:space="preserve">Intro : </w:t>
+        <w:t xml:space="preserve">Intro : TP se font repousser au demonrealm. Besoin de renforts. Faire avancer quiproquo</w:t>
       </w:r>
     </w:p>
     <w:p>
@@ -21677,7 +21734,7 @@
           <w:color w:val="ff0000"/>
           <w:rtl w:val="0"/>
         </w:rPr>
-        <w:t xml:space="preserve">Déroulé : </w:t>
+        <w:t xml:space="preserve">Déroulé : champ de bataille, plein de quêtes secondaires...</w:t>
       </w:r>
     </w:p>
     <w:p>
@@ -21696,7 +21753,7 @@
           <w:color w:val="ff0000"/>
           <w:rtl w:val="0"/>
         </w:rPr>
-        <w:t xml:space="preserve">Conclusion : </w:t>
+        <w:t xml:space="preserve">Conclusion : on se fait refouler par l’entité suprême du DR. La KT nous sauve les miches au dernier moment. Pendant notre repos de guerre, elle détecte de puissantes sorties d’énergies depuis le DR vers les autres mondes. Elle nous demande d’aller sur Terre au Tournoi des AM où elle a détecté une interférence. Les autres TP vont s’occuper des autres sorties d’énergie du DR (vers l’au-delà, la saga GT)</w:t>
       </w:r>
     </w:p>
     <w:p>
@@ -21706,12 +21763,172 @@
         <w:jc w:val="both"/>
         <w:rPr>
           <w:rFonts w:ascii="Calibri" w:cs="Calibri" w:eastAsia="Calibri" w:hAnsi="Calibri"/>
-        </w:rPr>
-      </w:pPr>
-      <w:r>
-        <w:rPr>
-          <w:rFonts w:ascii="Calibri" w:cs="Calibri" w:eastAsia="Calibri" w:hAnsi="Calibri"/>
           <w:color w:val="ff0000"/>
+        </w:rPr>
+      </w:pPr>
+      <w:r>
+        <w:rPr>
+          <w:rFonts w:ascii="Calibri" w:cs="Calibri" w:eastAsia="Calibri" w:hAnsi="Calibri"/>
+          <w:color w:val="ff0000"/>
+          <w:rtl w:val="0"/>
+        </w:rPr>
+        <w:t xml:space="preserve">L’ACTE IX prend fin quand…</w:t>
+      </w:r>
+    </w:p>
+    <w:p>
+      <w:pPr>
+        <w:spacing w:line="240" w:lineRule="auto"/>
+        <w:contextualSpacing w:val="0"/>
+        <w:jc w:val="both"/>
+        <w:rPr>
+          <w:rFonts w:ascii="Calibri" w:cs="Calibri" w:eastAsia="Calibri" w:hAnsi="Calibri"/>
+          <w:color w:val="ff0000"/>
+        </w:rPr>
+      </w:pPr>
+      <w:r>
+        <w:rPr>
+          <w:rtl w:val="0"/>
+        </w:rPr>
+      </w:r>
+    </w:p>
+    <w:p>
+      <w:pPr>
+        <w:pStyle w:val="Heading2"/>
+        <w:contextualSpacing w:val="0"/>
+        <w:rPr/>
+      </w:pPr>
+      <w:bookmarkStart w:colFirst="0" w:colLast="0" w:name="_7z1m20h289pb" w:id="60"/>
+      <w:bookmarkEnd w:id="60"/>
+      <w:r>
+        <w:rPr>
+          <w:rtl w:val="0"/>
+        </w:rPr>
+        <w:t xml:space="preserve">Chapitre 1.</w:t>
+      </w:r>
+      <w:r>
+        <w:br w:type="page"/>
+      </w:r>
+      <w:r>
+        <w:rPr>
+          <w:rtl w:val="0"/>
+        </w:rPr>
+      </w:r>
+    </w:p>
+    <w:p>
+      <w:pPr>
+        <w:pStyle w:val="Heading1"/>
+        <w:contextualSpacing w:val="0"/>
+        <w:rPr/>
+      </w:pPr>
+      <w:bookmarkStart w:colFirst="0" w:colLast="0" w:name="_awueq5xy4f9e" w:id="61"/>
+      <w:bookmarkEnd w:id="61"/>
+      <w:r>
+        <w:rPr>
+          <w:rtl w:val="0"/>
+        </w:rPr>
+      </w:r>
+    </w:p>
+    <w:p>
+      <w:pPr>
+        <w:pStyle w:val="Heading1"/>
+        <w:contextualSpacing w:val="0"/>
+        <w:rPr/>
+      </w:pPr>
+      <w:bookmarkStart w:colFirst="0" w:colLast="0" w:name="_xh50n759vtsc" w:id="62"/>
+      <w:bookmarkEnd w:id="62"/>
+      <w:r>
+        <w:rPr>
+          <w:rtl w:val="0"/>
+        </w:rPr>
+        <w:t xml:space="preserve">ACTE IXbis : SURDOSE DE TESTOSTERONE</w:t>
+      </w:r>
+    </w:p>
+    <w:p>
+      <w:pPr>
+        <w:spacing w:line="240" w:lineRule="auto"/>
+        <w:contextualSpacing w:val="0"/>
+        <w:jc w:val="both"/>
+        <w:rPr>
+          <w:rFonts w:ascii="Calibri" w:cs="Calibri" w:eastAsia="Calibri" w:hAnsi="Calibri"/>
+          <w:color w:val="ff0000"/>
+        </w:rPr>
+      </w:pPr>
+      <w:r>
+        <w:rPr>
+          <w:rtl w:val="0"/>
+        </w:rPr>
+      </w:r>
+    </w:p>
+    <w:p>
+      <w:pPr>
+        <w:spacing w:line="240" w:lineRule="auto"/>
+        <w:contextualSpacing w:val="0"/>
+        <w:jc w:val="both"/>
+        <w:rPr>
+          <w:rFonts w:ascii="Calibri" w:cs="Calibri" w:eastAsia="Calibri" w:hAnsi="Calibri"/>
+          <w:color w:val="ff0000"/>
+        </w:rPr>
+      </w:pPr>
+      <w:r>
+        <w:rPr>
+          <w:rFonts w:ascii="Calibri" w:cs="Calibri" w:eastAsia="Calibri" w:hAnsi="Calibri"/>
+          <w:color w:val="ff0000"/>
+          <w:rtl w:val="0"/>
+        </w:rPr>
+        <w:t xml:space="preserve">Intro : La KT nous envoie vers une faille qui doit apparaitre pendant le tournois</w:t>
+      </w:r>
+    </w:p>
+    <w:p>
+      <w:pPr>
+        <w:spacing w:line="240" w:lineRule="auto"/>
+        <w:contextualSpacing w:val="0"/>
+        <w:jc w:val="both"/>
+        <w:rPr>
+          <w:rFonts w:ascii="Calibri" w:cs="Calibri" w:eastAsia="Calibri" w:hAnsi="Calibri"/>
+          <w:color w:val="ff0000"/>
+        </w:rPr>
+      </w:pPr>
+      <w:r>
+        <w:rPr>
+          <w:rFonts w:ascii="Calibri" w:cs="Calibri" w:eastAsia="Calibri" w:hAnsi="Calibri"/>
+          <w:color w:val="ff0000"/>
+          <w:rtl w:val="0"/>
+        </w:rPr>
+        <w:t xml:space="preserve">Déroulé : Combat avec les différentes équipes réunies par les ZFighters</w:t>
+      </w:r>
+    </w:p>
+    <w:p>
+      <w:pPr>
+        <w:spacing w:line="240" w:lineRule="auto"/>
+        <w:contextualSpacing w:val="0"/>
+        <w:jc w:val="both"/>
+        <w:rPr>
+          <w:rFonts w:ascii="Calibri" w:cs="Calibri" w:eastAsia="Calibri" w:hAnsi="Calibri"/>
+          <w:color w:val="ff0000"/>
+        </w:rPr>
+      </w:pPr>
+      <w:r>
+        <w:rPr>
+          <w:rFonts w:ascii="Calibri" w:cs="Calibri" w:eastAsia="Calibri" w:hAnsi="Calibri"/>
+          <w:color w:val="ff0000"/>
+          <w:rtl w:val="0"/>
+        </w:rPr>
+        <w:t xml:space="preserve">Conclusion : La faille apparait et nous envoie dans la saga de buu</w:t>
+      </w:r>
+    </w:p>
+    <w:p>
+      <w:pPr>
+        <w:spacing w:line="240" w:lineRule="auto"/>
+        <w:contextualSpacing w:val="0"/>
+        <w:jc w:val="both"/>
+        <w:rPr>
+          <w:rFonts w:ascii="Calibri" w:cs="Calibri" w:eastAsia="Calibri" w:hAnsi="Calibri"/>
+        </w:rPr>
+      </w:pPr>
+      <w:r>
+        <w:rPr>
+          <w:rFonts w:ascii="Calibri" w:cs="Calibri" w:eastAsia="Calibri" w:hAnsi="Calibri"/>
+          <w:color w:val="ff0000"/>
           <w:rtl w:val="0"/>
         </w:rPr>
         <w:t xml:space="preserve">L’ACTE VIII prend fin quand…</w:t>
@@ -21741,8 +21958,8 @@
         <w:contextualSpacing w:val="0"/>
         <w:rPr/>
       </w:pPr>
-      <w:bookmarkStart w:colFirst="0" w:colLast="0" w:name="_4mjom716i3fa" w:id="60"/>
-      <w:bookmarkEnd w:id="60"/>
+      <w:bookmarkStart w:colFirst="0" w:colLast="0" w:name="_4mjom716i3fa" w:id="63"/>
+      <w:bookmarkEnd w:id="63"/>
       <w:r>
         <w:rPr>
           <w:rtl w:val="0"/>
@@ -22649,8 +22866,8 @@
         <w:contextualSpacing w:val="0"/>
         <w:rPr/>
       </w:pPr>
-      <w:bookmarkStart w:colFirst="0" w:colLast="0" w:name="_e096ohaotnpe" w:id="61"/>
-      <w:bookmarkEnd w:id="61"/>
+      <w:bookmarkStart w:colFirst="0" w:colLast="0" w:name="_e096ohaotnpe" w:id="64"/>
+      <w:bookmarkEnd w:id="64"/>
       <w:r>
         <w:rPr>
           <w:rtl w:val="0"/>
@@ -22663,8 +22880,8 @@
         <w:contextualSpacing w:val="0"/>
         <w:rPr/>
       </w:pPr>
-      <w:bookmarkStart w:colFirst="0" w:colLast="0" w:name="_owjsjv75i7sn" w:id="62"/>
-      <w:bookmarkEnd w:id="62"/>
+      <w:bookmarkStart w:colFirst="0" w:colLast="0" w:name="_owjsjv75i7sn" w:id="65"/>
+      <w:bookmarkEnd w:id="65"/>
       <w:r>
         <w:br w:type="page"/>
       </w:r>
@@ -22680,8 +22897,8 @@
         <w:contextualSpacing w:val="0"/>
         <w:rPr/>
       </w:pPr>
-      <w:bookmarkStart w:colFirst="0" w:colLast="0" w:name="_jfdyyqima3hx" w:id="63"/>
-      <w:bookmarkEnd w:id="63"/>
+      <w:bookmarkStart w:colFirst="0" w:colLast="0" w:name="_jfdyyqima3hx" w:id="66"/>
+      <w:bookmarkEnd w:id="66"/>
       <w:r>
         <w:rPr>
           <w:rtl w:val="0"/>
@@ -23231,8 +23448,8 @@
         <w:contextualSpacing w:val="0"/>
         <w:rPr/>
       </w:pPr>
-      <w:bookmarkStart w:colFirst="0" w:colLast="0" w:name="_ivjw4hmz3orw" w:id="64"/>
-      <w:bookmarkEnd w:id="64"/>
+      <w:bookmarkStart w:colFirst="0" w:colLast="0" w:name="_ivjw4hmz3orw" w:id="67"/>
+      <w:bookmarkEnd w:id="67"/>
       <w:r>
         <w:rPr>
           <w:rtl w:val="0"/>
@@ -23245,8 +23462,8 @@
         <w:contextualSpacing w:val="0"/>
         <w:rPr/>
       </w:pPr>
-      <w:bookmarkStart w:colFirst="0" w:colLast="0" w:name="_kdp0ifap6cxr" w:id="65"/>
-      <w:bookmarkEnd w:id="65"/>
+      <w:bookmarkStart w:colFirst="0" w:colLast="0" w:name="_kdp0ifap6cxr" w:id="68"/>
+      <w:bookmarkEnd w:id="68"/>
       <w:r>
         <w:br w:type="page"/>
       </w:r>
@@ -23262,8 +23479,8 @@
         <w:contextualSpacing w:val="0"/>
         <w:rPr/>
       </w:pPr>
-      <w:bookmarkStart w:colFirst="0" w:colLast="0" w:name="_5a5gbtj27jt9" w:id="66"/>
-      <w:bookmarkEnd w:id="66"/>
+      <w:bookmarkStart w:colFirst="0" w:colLast="0" w:name="_5a5gbtj27jt9" w:id="69"/>
+      <w:bookmarkEnd w:id="69"/>
       <w:r>
         <w:rPr>
           <w:rtl w:val="0"/>
@@ -23322,7 +23539,7 @@
           <w:color w:val="ff0000"/>
           <w:rtl w:val="0"/>
         </w:rPr>
-        <w:t xml:space="preserve">Déroulé : </w:t>
+        <w:t xml:space="preserve">Déroulé : on arrive dans la temporalité Buu. Il se trouve que la faille se manifeste sous la forme de multiples incursions de Buu (dans ses diverses formes et niveaux). Il va donc falloir battre tous les Buu et refermer l’origine de la faille (en déglinguant des vagues de Buu pour atteindre le centre). On a l’appui de quelques TP au fur et à mesure que la KT les guérit.</w:t>
       </w:r>
     </w:p>
     <w:p>
@@ -23341,7 +23558,7 @@
           <w:color w:val="ff0000"/>
           <w:rtl w:val="0"/>
         </w:rPr>
-        <w:t xml:space="preserve">Conclusion : </w:t>
+        <w:t xml:space="preserve">En parallèle de ça, les ZFighters continueront à suivre leur histoire.</w:t>
       </w:r>
     </w:p>
     <w:p>
@@ -23351,12 +23568,31 @@
         <w:jc w:val="both"/>
         <w:rPr>
           <w:rFonts w:ascii="Calibri" w:cs="Calibri" w:eastAsia="Calibri" w:hAnsi="Calibri"/>
-        </w:rPr>
-      </w:pPr>
-      <w:r>
-        <w:rPr>
-          <w:rFonts w:ascii="Calibri" w:cs="Calibri" w:eastAsia="Calibri" w:hAnsi="Calibri"/>
           <w:color w:val="ff0000"/>
+        </w:rPr>
+      </w:pPr>
+      <w:r>
+        <w:rPr>
+          <w:rFonts w:ascii="Calibri" w:cs="Calibri" w:eastAsia="Calibri" w:hAnsi="Calibri"/>
+          <w:color w:val="ff0000"/>
+          <w:rtl w:val="0"/>
+        </w:rPr>
+        <w:t xml:space="preserve">Conclusion : c’est une représaille de l’entité suprême du DR pour nous punir de notre attaque dans leur monde. La KT réalise l’envergure de l’attaque (atmosphère urgence) et nous envoie vers la faille suivante</w:t>
+      </w:r>
+    </w:p>
+    <w:p>
+      <w:pPr>
+        <w:spacing w:line="240" w:lineRule="auto"/>
+        <w:contextualSpacing w:val="0"/>
+        <w:jc w:val="both"/>
+        <w:rPr>
+          <w:rFonts w:ascii="Calibri" w:cs="Calibri" w:eastAsia="Calibri" w:hAnsi="Calibri"/>
+        </w:rPr>
+      </w:pPr>
+      <w:r>
+        <w:rPr>
+          <w:rFonts w:ascii="Calibri" w:cs="Calibri" w:eastAsia="Calibri" w:hAnsi="Calibri"/>
+          <w:color w:val="ff0000"/>
           <w:rtl w:val="0"/>
         </w:rPr>
         <w:t xml:space="preserve">L’ACTE IX prend fin quand…</w:t>
@@ -23386,8 +23622,8 @@
         <w:contextualSpacing w:val="0"/>
         <w:rPr/>
       </w:pPr>
-      <w:bookmarkStart w:colFirst="0" w:colLast="0" w:name="_tmlnlemp8ufa" w:id="67"/>
-      <w:bookmarkEnd w:id="67"/>
+      <w:bookmarkStart w:colFirst="0" w:colLast="0" w:name="_tmlnlemp8ufa" w:id="70"/>
+      <w:bookmarkEnd w:id="70"/>
       <w:r>
         <w:rPr>
           <w:rtl w:val="0"/>
@@ -23939,8 +24175,8 @@
         <w:contextualSpacing w:val="0"/>
         <w:rPr/>
       </w:pPr>
-      <w:bookmarkStart w:colFirst="0" w:colLast="0" w:name="_8t38aaquk99m" w:id="68"/>
-      <w:bookmarkEnd w:id="68"/>
+      <w:bookmarkStart w:colFirst="0" w:colLast="0" w:name="_8t38aaquk99m" w:id="71"/>
+      <w:bookmarkEnd w:id="71"/>
       <w:r>
         <w:rPr>
           <w:rtl w:val="0"/>
@@ -23953,8 +24189,8 @@
         <w:contextualSpacing w:val="0"/>
         <w:rPr/>
       </w:pPr>
-      <w:bookmarkStart w:colFirst="0" w:colLast="0" w:name="_qj3t163wgfog" w:id="69"/>
-      <w:bookmarkEnd w:id="69"/>
+      <w:bookmarkStart w:colFirst="0" w:colLast="0" w:name="_qj3t163wgfog" w:id="72"/>
+      <w:bookmarkEnd w:id="72"/>
       <w:r>
         <w:br w:type="page"/>
       </w:r>
@@ -23970,8 +24206,8 @@
         <w:contextualSpacing w:val="0"/>
         <w:rPr/>
       </w:pPr>
-      <w:bookmarkStart w:colFirst="0" w:colLast="0" w:name="_i8d8yujankvm" w:id="70"/>
-      <w:bookmarkEnd w:id="70"/>
+      <w:bookmarkStart w:colFirst="0" w:colLast="0" w:name="_i8d8yujankvm" w:id="73"/>
+      <w:bookmarkEnd w:id="73"/>
       <w:r>
         <w:rPr>
           <w:rtl w:val="0"/>
@@ -24489,8 +24725,8 @@
         <w:contextualSpacing w:val="0"/>
         <w:rPr/>
       </w:pPr>
-      <w:bookmarkStart w:colFirst="0" w:colLast="0" w:name="_cjve5c5h4jx" w:id="71"/>
-      <w:bookmarkEnd w:id="71"/>
+      <w:bookmarkStart w:colFirst="0" w:colLast="0" w:name="_cjve5c5h4jx" w:id="74"/>
+      <w:bookmarkEnd w:id="74"/>
       <w:r>
         <w:rPr>
           <w:rtl w:val="0"/>
@@ -24503,8 +24739,8 @@
         <w:contextualSpacing w:val="0"/>
         <w:rPr/>
       </w:pPr>
-      <w:bookmarkStart w:colFirst="0" w:colLast="0" w:name="_whg64k35ikzc" w:id="72"/>
-      <w:bookmarkEnd w:id="72"/>
+      <w:bookmarkStart w:colFirst="0" w:colLast="0" w:name="_whg64k35ikzc" w:id="75"/>
+      <w:bookmarkEnd w:id="75"/>
       <w:r>
         <w:br w:type="page"/>
       </w:r>
@@ -24520,8 +24756,8 @@
         <w:contextualSpacing w:val="0"/>
         <w:rPr/>
       </w:pPr>
-      <w:bookmarkStart w:colFirst="0" w:colLast="0" w:name="_5yftlr3tdobf" w:id="73"/>
-      <w:bookmarkEnd w:id="73"/>
+      <w:bookmarkStart w:colFirst="0" w:colLast="0" w:name="_5yftlr3tdobf" w:id="76"/>
+      <w:bookmarkEnd w:id="76"/>
       <w:r>
         <w:rPr>
           <w:rtl w:val="0"/>
@@ -25039,8 +25275,8 @@
         <w:contextualSpacing w:val="0"/>
         <w:rPr/>
       </w:pPr>
-      <w:bookmarkStart w:colFirst="0" w:colLast="0" w:name="_n59mvtbpjd5c" w:id="74"/>
-      <w:bookmarkEnd w:id="74"/>
+      <w:bookmarkStart w:colFirst="0" w:colLast="0" w:name="_n59mvtbpjd5c" w:id="77"/>
+      <w:bookmarkEnd w:id="77"/>
       <w:r>
         <w:rPr>
           <w:rtl w:val="0"/>
@@ -25053,8 +25289,8 @@
         <w:contextualSpacing w:val="0"/>
         <w:rPr/>
       </w:pPr>
-      <w:bookmarkStart w:colFirst="0" w:colLast="0" w:name="_lbx8j678wsi1" w:id="75"/>
-      <w:bookmarkEnd w:id="75"/>
+      <w:bookmarkStart w:colFirst="0" w:colLast="0" w:name="_lbx8j678wsi1" w:id="78"/>
+      <w:bookmarkEnd w:id="78"/>
       <w:r>
         <w:br w:type="page"/>
       </w:r>
@@ -25070,8 +25306,8 @@
         <w:contextualSpacing w:val="0"/>
         <w:rPr/>
       </w:pPr>
-      <w:bookmarkStart w:colFirst="0" w:colLast="0" w:name="_ye8j665g03vr" w:id="76"/>
-      <w:bookmarkEnd w:id="76"/>
+      <w:bookmarkStart w:colFirst="0" w:colLast="0" w:name="_ye8j665g03vr" w:id="79"/>
+      <w:bookmarkEnd w:id="79"/>
       <w:r>
         <w:rPr>
           <w:rtl w:val="0"/>
@@ -25572,8 +25808,8 @@
         <w:contextualSpacing w:val="0"/>
         <w:rPr/>
       </w:pPr>
-      <w:bookmarkStart w:colFirst="0" w:colLast="0" w:name="_os7gw8rlz3zb" w:id="77"/>
-      <w:bookmarkEnd w:id="77"/>
+      <w:bookmarkStart w:colFirst="0" w:colLast="0" w:name="_os7gw8rlz3zb" w:id="80"/>
+      <w:bookmarkEnd w:id="80"/>
       <w:r>
         <w:rPr>
           <w:rtl w:val="0"/>
@@ -25586,8 +25822,8 @@
         <w:contextualSpacing w:val="0"/>
         <w:rPr/>
       </w:pPr>
-      <w:bookmarkStart w:colFirst="0" w:colLast="0" w:name="_96sdoogrzrbu" w:id="78"/>
-      <w:bookmarkEnd w:id="78"/>
+      <w:bookmarkStart w:colFirst="0" w:colLast="0" w:name="_96sdoogrzrbu" w:id="81"/>
+      <w:bookmarkEnd w:id="81"/>
       <w:r>
         <w:br w:type="page"/>
       </w:r>
@@ -25603,8 +25839,8 @@
         <w:contextualSpacing w:val="0"/>
         <w:rPr/>
       </w:pPr>
-      <w:bookmarkStart w:colFirst="0" w:colLast="0" w:name="_82qzaiaocgt" w:id="79"/>
-      <w:bookmarkEnd w:id="79"/>
+      <w:bookmarkStart w:colFirst="0" w:colLast="0" w:name="_82qzaiaocgt" w:id="82"/>
+      <w:bookmarkEnd w:id="82"/>
       <w:r>
         <w:rPr>
           <w:rtl w:val="0"/>
@@ -26265,8 +26501,8 @@
         <w:contextualSpacing w:val="0"/>
         <w:rPr/>
       </w:pPr>
-      <w:bookmarkStart w:colFirst="0" w:colLast="0" w:name="_pburobbwdjte" w:id="80"/>
-      <w:bookmarkEnd w:id="80"/>
+      <w:bookmarkStart w:colFirst="0" w:colLast="0" w:name="_pburobbwdjte" w:id="83"/>
+      <w:bookmarkEnd w:id="83"/>
       <w:r>
         <w:rPr>
           <w:rtl w:val="0"/>
@@ -26279,8 +26515,8 @@
         <w:contextualSpacing w:val="0"/>
         <w:rPr/>
       </w:pPr>
-      <w:bookmarkStart w:colFirst="0" w:colLast="0" w:name="_sxa6lqmjec5t" w:id="81"/>
-      <w:bookmarkEnd w:id="81"/>
+      <w:bookmarkStart w:colFirst="0" w:colLast="0" w:name="_sxa6lqmjec5t" w:id="84"/>
+      <w:bookmarkEnd w:id="84"/>
       <w:r>
         <w:br w:type="page"/>
       </w:r>
@@ -26296,8 +26532,8 @@
         <w:contextualSpacing w:val="0"/>
         <w:rPr/>
       </w:pPr>
-      <w:bookmarkStart w:colFirst="0" w:colLast="0" w:name="_894xfb8gj7q7" w:id="82"/>
-      <w:bookmarkEnd w:id="82"/>
+      <w:bookmarkStart w:colFirst="0" w:colLast="0" w:name="_894xfb8gj7q7" w:id="85"/>
+      <w:bookmarkEnd w:id="85"/>
       <w:r>
         <w:rPr>
           <w:rtl w:val="0"/>
@@ -26336,7 +26572,7 @@
           <w:color w:val="ff0000"/>
           <w:rtl w:val="0"/>
         </w:rPr>
-        <w:t xml:space="preserve">Intro : </w:t>
+        <w:t xml:space="preserve">Intro : La KT nous envoie dans l’au delà pour contrer les attaques du demon realm. Lorsqu’on arrive on réalise que l’au delà est envahi de démons à cause des failles. Présence de gardiens (paikuhan goku vegeta =&gt; gogeta ?) et de TP.</w:t>
       </w:r>
     </w:p>
     <w:p>
@@ -26355,7 +26591,7 @@
           <w:color w:val="ff0000"/>
           <w:rtl w:val="0"/>
         </w:rPr>
-        <w:t xml:space="preserve">Déroulé : </w:t>
+        <w:t xml:space="preserve">Déroulé : Traversée du paradis et de l’enfer pour arriver jusqu’à la faille et la fermer. Combat avec les gardiens et les démons (vue que nous ne sommes pas des morts, ils nous prennent pour des ennemis)</w:t>
       </w:r>
     </w:p>
     <w:p>
@@ -26374,7 +26610,7 @@
           <w:color w:val="ff0000"/>
           <w:rtl w:val="0"/>
         </w:rPr>
-        <w:t xml:space="preserve">Conclusion : </w:t>
+        <w:t xml:space="preserve">Conclusion : Le calme revient dans l’au-delà. Mais la KT nous rappelle pour continuer le sauvetage. Le point central et le gros de l’attaque du DR est lancé dans la temporalité GT, elle nous envoie donc à cette époque.</w:t>
       </w:r>
     </w:p>
     <w:p>
@@ -26419,8 +26655,8 @@
         <w:contextualSpacing w:val="0"/>
         <w:rPr/>
       </w:pPr>
-      <w:bookmarkStart w:colFirst="0" w:colLast="0" w:name="_j82nkcg5158d" w:id="83"/>
-      <w:bookmarkEnd w:id="83"/>
+      <w:bookmarkStart w:colFirst="0" w:colLast="0" w:name="_j82nkcg5158d" w:id="86"/>
+      <w:bookmarkEnd w:id="86"/>
       <w:r>
         <w:rPr>
           <w:rtl w:val="0"/>
@@ -27043,8 +27279,8 @@
         <w:contextualSpacing w:val="0"/>
         <w:rPr/>
       </w:pPr>
-      <w:bookmarkStart w:colFirst="0" w:colLast="0" w:name="_r0ze4kedato2" w:id="84"/>
-      <w:bookmarkEnd w:id="84"/>
+      <w:bookmarkStart w:colFirst="0" w:colLast="0" w:name="_r0ze4kedato2" w:id="87"/>
+      <w:bookmarkEnd w:id="87"/>
       <w:r>
         <w:rPr>
           <w:rtl w:val="0"/>
@@ -27545,8 +27781,8 @@
         <w:contextualSpacing w:val="0"/>
         <w:rPr/>
       </w:pPr>
-      <w:bookmarkStart w:colFirst="0" w:colLast="0" w:name="_tyznyek58qux" w:id="85"/>
-      <w:bookmarkEnd w:id="85"/>
+      <w:bookmarkStart w:colFirst="0" w:colLast="0" w:name="_tyznyek58qux" w:id="88"/>
+      <w:bookmarkEnd w:id="88"/>
       <w:r>
         <w:rPr>
           <w:rtl w:val="0"/>
@@ -27559,8 +27795,8 @@
         <w:contextualSpacing w:val="0"/>
         <w:rPr/>
       </w:pPr>
-      <w:bookmarkStart w:colFirst="0" w:colLast="0" w:name="_dk1jc2fpx1fk" w:id="86"/>
-      <w:bookmarkEnd w:id="86"/>
+      <w:bookmarkStart w:colFirst="0" w:colLast="0" w:name="_dk1jc2fpx1fk" w:id="89"/>
+      <w:bookmarkEnd w:id="89"/>
       <w:r>
         <w:br w:type="page"/>
       </w:r>
@@ -27576,8 +27812,8 @@
         <w:contextualSpacing w:val="0"/>
         <w:rPr/>
       </w:pPr>
-      <w:bookmarkStart w:colFirst="0" w:colLast="0" w:name="_hfjgiw1mslat" w:id="87"/>
-      <w:bookmarkEnd w:id="87"/>
+      <w:bookmarkStart w:colFirst="0" w:colLast="0" w:name="_hfjgiw1mslat" w:id="90"/>
+      <w:bookmarkEnd w:id="90"/>
       <w:r>
         <w:rPr>
           <w:rtl w:val="0"/>
@@ -28078,8 +28314,8 @@
         <w:contextualSpacing w:val="0"/>
         <w:rPr/>
       </w:pPr>
-      <w:bookmarkStart w:colFirst="0" w:colLast="0" w:name="_pbt83kb0q8zc" w:id="88"/>
-      <w:bookmarkEnd w:id="88"/>
+      <w:bookmarkStart w:colFirst="0" w:colLast="0" w:name="_pbt83kb0q8zc" w:id="91"/>
+      <w:bookmarkEnd w:id="91"/>
       <w:r>
         <w:rPr>
           <w:rtl w:val="0"/>
@@ -28092,8 +28328,8 @@
         <w:contextualSpacing w:val="0"/>
         <w:rPr/>
       </w:pPr>
-      <w:bookmarkStart w:colFirst="0" w:colLast="0" w:name="_duv5bk2by8dc" w:id="89"/>
-      <w:bookmarkEnd w:id="89"/>
+      <w:bookmarkStart w:colFirst="0" w:colLast="0" w:name="_duv5bk2by8dc" w:id="92"/>
+      <w:bookmarkEnd w:id="92"/>
       <w:r>
         <w:br w:type="page"/>
       </w:r>
@@ -28109,8 +28345,8 @@
         <w:contextualSpacing w:val="0"/>
         <w:rPr/>
       </w:pPr>
-      <w:bookmarkStart w:colFirst="0" w:colLast="0" w:name="_1u46d7jq355m" w:id="90"/>
-      <w:bookmarkEnd w:id="90"/>
+      <w:bookmarkStart w:colFirst="0" w:colLast="0" w:name="_1u46d7jq355m" w:id="93"/>
+      <w:bookmarkEnd w:id="93"/>
       <w:r>
         <w:rPr>
           <w:rtl w:val="0"/>
@@ -28671,8 +28907,8 @@
         <w:contextualSpacing w:val="0"/>
         <w:rPr/>
       </w:pPr>
-      <w:bookmarkStart w:colFirst="0" w:colLast="0" w:name="_fo8olelvl72t" w:id="91"/>
-      <w:bookmarkEnd w:id="91"/>
+      <w:bookmarkStart w:colFirst="0" w:colLast="0" w:name="_fo8olelvl72t" w:id="94"/>
+      <w:bookmarkEnd w:id="94"/>
       <w:r>
         <w:rPr>
           <w:rtl w:val="0"/>
@@ -28685,8 +28921,8 @@
         <w:contextualSpacing w:val="0"/>
         <w:rPr/>
       </w:pPr>
-      <w:bookmarkStart w:colFirst="0" w:colLast="0" w:name="_25ypnt3rjtco" w:id="92"/>
-      <w:bookmarkEnd w:id="92"/>
+      <w:bookmarkStart w:colFirst="0" w:colLast="0" w:name="_25ypnt3rjtco" w:id="95"/>
+      <w:bookmarkEnd w:id="95"/>
       <w:r>
         <w:br w:type="page"/>
       </w:r>
@@ -28702,8 +28938,8 @@
         <w:contextualSpacing w:val="0"/>
         <w:rPr/>
       </w:pPr>
-      <w:bookmarkStart w:colFirst="0" w:colLast="0" w:name="_3vpdqehtdijx" w:id="93"/>
-      <w:bookmarkEnd w:id="93"/>
+      <w:bookmarkStart w:colFirst="0" w:colLast="0" w:name="_3vpdqehtdijx" w:id="96"/>
+      <w:bookmarkEnd w:id="96"/>
       <w:r>
         <w:rPr>
           <w:rtl w:val="0"/>
@@ -28743,7 +28979,7 @@
           <w:color w:val="ff0000"/>
           <w:rtl w:val="0"/>
         </w:rPr>
-        <w:t xml:space="preserve">Intro : </w:t>
+        <w:t xml:space="preserve">Intro : L’attaque du demon realm prend une nouvelle ampleur puisqu’ils interviennent carrément dans une autre dimension =&gt; GT.  La KT nous envoie sur place avec plein de TP et nous prévient que le temps est très différent ici (goku petit, vegeta avec moustache…)</w:t>
       </w:r>
     </w:p>
     <w:p>
@@ -28762,7 +28998,7 @@
           <w:color w:val="ff0000"/>
           <w:rtl w:val="0"/>
         </w:rPr>
-        <w:t xml:space="preserve">Déroulé : </w:t>
+        <w:t xml:space="preserve">Déroulé : Affrontement à travers les sagas. Anomalies dans l’histoire (baby qui prends possession de goku ? Super C17 + Super C18 ?...). Les TP interviennent sur certain point et nous sur d’autre.</w:t>
       </w:r>
     </w:p>
     <w:p>
@@ -28777,11 +29013,27 @@
       </w:pPr>
       <w:r>
         <w:rPr>
+          <w:rtl w:val="0"/>
+        </w:rPr>
+      </w:r>
+    </w:p>
+    <w:p>
+      <w:pPr>
+        <w:spacing w:line="240" w:lineRule="auto"/>
+        <w:contextualSpacing w:val="0"/>
+        <w:jc w:val="both"/>
+        <w:rPr>
           <w:rFonts w:ascii="Calibri" w:cs="Calibri" w:eastAsia="Calibri" w:hAnsi="Calibri"/>
           <w:color w:val="ff0000"/>
-          <w:rtl w:val="0"/>
-        </w:rPr>
-        <w:t xml:space="preserve">Conclusion : </w:t>
+        </w:rPr>
+      </w:pPr>
+      <w:r>
+        <w:rPr>
+          <w:rFonts w:ascii="Calibri" w:cs="Calibri" w:eastAsia="Calibri" w:hAnsi="Calibri"/>
+          <w:color w:val="ff0000"/>
+          <w:rtl w:val="0"/>
+        </w:rPr>
+        <w:t xml:space="preserve">Lors du combat final entre l’équipe et M&amp;T, la KT et Demigra s’interposent avant que les dégâts soient irréversibles (trop de puissance dans l’affrontement, on risque de perdre des morceaux de l’univers). Cela leur permet d’entamer une discussion et de lever peu à peu le quiproquo qui s’était installé sur les responsabilité des failles.</w:t>
       </w:r>
     </w:p>
     <w:p>
@@ -28791,12 +29043,31 @@
         <w:jc w:val="both"/>
         <w:rPr>
           <w:rFonts w:ascii="Calibri" w:cs="Calibri" w:eastAsia="Calibri" w:hAnsi="Calibri"/>
-        </w:rPr>
-      </w:pPr>
-      <w:r>
-        <w:rPr>
-          <w:rFonts w:ascii="Calibri" w:cs="Calibri" w:eastAsia="Calibri" w:hAnsi="Calibri"/>
           <w:color w:val="ff0000"/>
+        </w:rPr>
+      </w:pPr>
+      <w:r>
+        <w:rPr>
+          <w:rFonts w:ascii="Calibri" w:cs="Calibri" w:eastAsia="Calibri" w:hAnsi="Calibri"/>
+          <w:color w:val="ff0000"/>
+          <w:rtl w:val="0"/>
+        </w:rPr>
+        <w:t xml:space="preserve">Conclusion : Levé du quiproquo. Le DR ne cherchait pas à détruire l’univers mais bien à le sauver et enquêtait sur les failles lorsque nous les avons surpris. A cause de nos interférence ils n’ont pas pu cerner l’origine des anomalies mais tout pointe vers le TOP. Retour dans le temps “présent”.</w:t>
+      </w:r>
+    </w:p>
+    <w:p>
+      <w:pPr>
+        <w:spacing w:line="240" w:lineRule="auto"/>
+        <w:contextualSpacing w:val="0"/>
+        <w:jc w:val="both"/>
+        <w:rPr>
+          <w:rFonts w:ascii="Calibri" w:cs="Calibri" w:eastAsia="Calibri" w:hAnsi="Calibri"/>
+        </w:rPr>
+      </w:pPr>
+      <w:r>
+        <w:rPr>
+          <w:rFonts w:ascii="Calibri" w:cs="Calibri" w:eastAsia="Calibri" w:hAnsi="Calibri"/>
+          <w:color w:val="ff0000"/>
           <w:rtl w:val="0"/>
         </w:rPr>
         <w:t xml:space="preserve">L’ACTE XI prend fin quand…</w:t>
@@ -28826,8 +29097,8 @@
         <w:contextualSpacing w:val="0"/>
         <w:rPr/>
       </w:pPr>
-      <w:bookmarkStart w:colFirst="0" w:colLast="0" w:name="_6jc0nkeofc4q" w:id="94"/>
-      <w:bookmarkEnd w:id="94"/>
+      <w:bookmarkStart w:colFirst="0" w:colLast="0" w:name="_6jc0nkeofc4q" w:id="97"/>
+      <w:bookmarkEnd w:id="97"/>
       <w:r>
         <w:rPr>
           <w:rtl w:val="0"/>
@@ -29396,8 +29667,8 @@
         <w:contextualSpacing w:val="0"/>
         <w:rPr/>
       </w:pPr>
-      <w:bookmarkStart w:colFirst="0" w:colLast="0" w:name="_k3lpfv3zcljq" w:id="95"/>
-      <w:bookmarkEnd w:id="95"/>
+      <w:bookmarkStart w:colFirst="0" w:colLast="0" w:name="_k3lpfv3zcljq" w:id="98"/>
+      <w:bookmarkEnd w:id="98"/>
       <w:r>
         <w:rPr>
           <w:rtl w:val="0"/>
@@ -29410,8 +29681,8 @@
         <w:contextualSpacing w:val="0"/>
         <w:rPr/>
       </w:pPr>
-      <w:bookmarkStart w:colFirst="0" w:colLast="0" w:name="_d4ukh75l4eoy" w:id="96"/>
-      <w:bookmarkEnd w:id="96"/>
+      <w:bookmarkStart w:colFirst="0" w:colLast="0" w:name="_d4ukh75l4eoy" w:id="99"/>
+      <w:bookmarkEnd w:id="99"/>
       <w:r>
         <w:br w:type="page"/>
       </w:r>
@@ -29427,8 +29698,8 @@
         <w:contextualSpacing w:val="0"/>
         <w:rPr/>
       </w:pPr>
-      <w:bookmarkStart w:colFirst="0" w:colLast="0" w:name="_ado9xanu80hv" w:id="97"/>
-      <w:bookmarkEnd w:id="97"/>
+      <w:bookmarkStart w:colFirst="0" w:colLast="0" w:name="_ado9xanu80hv" w:id="100"/>
+      <w:bookmarkEnd w:id="100"/>
       <w:r>
         <w:rPr>
           <w:rtl w:val="0"/>
@@ -29929,8 +30200,8 @@
         <w:contextualSpacing w:val="0"/>
         <w:rPr/>
       </w:pPr>
-      <w:bookmarkStart w:colFirst="0" w:colLast="0" w:name="_bdnw2sqe56cw" w:id="98"/>
-      <w:bookmarkEnd w:id="98"/>
+      <w:bookmarkStart w:colFirst="0" w:colLast="0" w:name="_bdnw2sqe56cw" w:id="101"/>
+      <w:bookmarkEnd w:id="101"/>
       <w:r>
         <w:rPr>
           <w:rtl w:val="0"/>
@@ -29943,8 +30214,8 @@
         <w:contextualSpacing w:val="0"/>
         <w:rPr/>
       </w:pPr>
-      <w:bookmarkStart w:colFirst="0" w:colLast="0" w:name="_5vqypu8jw7xj" w:id="99"/>
-      <w:bookmarkEnd w:id="99"/>
+      <w:bookmarkStart w:colFirst="0" w:colLast="0" w:name="_5vqypu8jw7xj" w:id="102"/>
+      <w:bookmarkEnd w:id="102"/>
       <w:r>
         <w:br w:type="page"/>
       </w:r>
@@ -29960,8 +30231,8 @@
         <w:contextualSpacing w:val="0"/>
         <w:rPr/>
       </w:pPr>
-      <w:bookmarkStart w:colFirst="0" w:colLast="0" w:name="_2j3c3s1i3esy" w:id="100"/>
-      <w:bookmarkEnd w:id="100"/>
+      <w:bookmarkStart w:colFirst="0" w:colLast="0" w:name="_2j3c3s1i3esy" w:id="103"/>
+      <w:bookmarkEnd w:id="103"/>
       <w:r>
         <w:rPr>
           <w:rtl w:val="0"/>
@@ -30520,8 +30791,8 @@
         <w:contextualSpacing w:val="0"/>
         <w:rPr/>
       </w:pPr>
-      <w:bookmarkStart w:colFirst="0" w:colLast="0" w:name="_uxec1mhkad8a" w:id="101"/>
-      <w:bookmarkEnd w:id="101"/>
+      <w:bookmarkStart w:colFirst="0" w:colLast="0" w:name="_uxec1mhkad8a" w:id="104"/>
+      <w:bookmarkEnd w:id="104"/>
       <w:r>
         <w:rPr>
           <w:rtl w:val="0"/>
@@ -30534,8 +30805,8 @@
         <w:contextualSpacing w:val="0"/>
         <w:rPr/>
       </w:pPr>
-      <w:bookmarkStart w:colFirst="0" w:colLast="0" w:name="_3g80lcwbei95" w:id="102"/>
-      <w:bookmarkEnd w:id="102"/>
+      <w:bookmarkStart w:colFirst="0" w:colLast="0" w:name="_3g80lcwbei95" w:id="105"/>
+      <w:bookmarkEnd w:id="105"/>
       <w:r>
         <w:br w:type="page"/>
       </w:r>
@@ -30551,8 +30822,8 @@
         <w:contextualSpacing w:val="0"/>
         <w:rPr/>
       </w:pPr>
-      <w:bookmarkStart w:colFirst="0" w:colLast="0" w:name="_9q09cywotva2" w:id="103"/>
-      <w:bookmarkEnd w:id="103"/>
+      <w:bookmarkStart w:colFirst="0" w:colLast="0" w:name="_9q09cywotva2" w:id="106"/>
+      <w:bookmarkEnd w:id="106"/>
       <w:r>
         <w:rPr>
           <w:rtl w:val="0"/>
@@ -30592,7 +30863,7 @@
           <w:color w:val="ff0000"/>
           <w:rtl w:val="0"/>
         </w:rPr>
-        <w:t xml:space="preserve">Intro : </w:t>
+        <w:t xml:space="preserve">Acte Optionnel</w:t>
       </w:r>
     </w:p>
     <w:p>
@@ -30611,7 +30882,7 @@
           <w:color w:val="ff0000"/>
           <w:rtl w:val="0"/>
         </w:rPr>
-        <w:t xml:space="preserve">Déroulé : </w:t>
+        <w:t xml:space="preserve">Intro : Retour dans le temps présent suite au révélation du DR. Beerus et Whis nous tombent dessus, ils ont eu des nouvelles du TOP et il va bientôt commencer. On leur explique qu’il y a eu quelques nouvelles inquiétantes mais que notre équipe est prête.</w:t>
       </w:r>
     </w:p>
     <w:p>
@@ -30630,7 +30901,7 @@
           <w:color w:val="ff0000"/>
           <w:rtl w:val="0"/>
         </w:rPr>
-        <w:t xml:space="preserve">Conclusion : </w:t>
+        <w:t xml:space="preserve">Déroulé : Possibilité de continuer avant le TOP en allant vers l’est. Possibilité de capturer Satan ?</w:t>
       </w:r>
     </w:p>
     <w:p>
@@ -30640,12 +30911,50 @@
         <w:jc w:val="both"/>
         <w:rPr>
           <w:rFonts w:ascii="Calibri" w:cs="Calibri" w:eastAsia="Calibri" w:hAnsi="Calibri"/>
-        </w:rPr>
-      </w:pPr>
-      <w:r>
-        <w:rPr>
-          <w:rFonts w:ascii="Calibri" w:cs="Calibri" w:eastAsia="Calibri" w:hAnsi="Calibri"/>
           <w:color w:val="ff0000"/>
+        </w:rPr>
+      </w:pPr>
+      <w:r>
+        <w:rPr>
+          <w:rFonts w:ascii="Calibri" w:cs="Calibri" w:eastAsia="Calibri" w:hAnsi="Calibri"/>
+          <w:color w:val="ff0000"/>
+          <w:rtl w:val="0"/>
+        </w:rPr>
+        <w:t xml:space="preserve">Le labyrinthe central serait en réalité le centre névralgique des incursions sur Terre. On aurait dans cette zone, des ennemis puissants (car boostés par l’énergie de la “boule obscure”). Cette source d’énergie n’est pas arrêtable pour le moment et il faudra trouver le responsable pour pouvoir s’en débarrasser. Même la KT ne peut pour le moment rien faire.</w:t>
+      </w:r>
+    </w:p>
+    <w:p>
+      <w:pPr>
+        <w:spacing w:line="240" w:lineRule="auto"/>
+        <w:contextualSpacing w:val="0"/>
+        <w:jc w:val="both"/>
+        <w:rPr>
+          <w:rFonts w:ascii="Calibri" w:cs="Calibri" w:eastAsia="Calibri" w:hAnsi="Calibri"/>
+          <w:color w:val="ff0000"/>
+        </w:rPr>
+      </w:pPr>
+      <w:r>
+        <w:rPr>
+          <w:rFonts w:ascii="Calibri" w:cs="Calibri" w:eastAsia="Calibri" w:hAnsi="Calibri"/>
+          <w:color w:val="ff0000"/>
+          <w:rtl w:val="0"/>
+        </w:rPr>
+        <w:t xml:space="preserve">Conclusion :</w:t>
+      </w:r>
+    </w:p>
+    <w:p>
+      <w:pPr>
+        <w:spacing w:line="240" w:lineRule="auto"/>
+        <w:contextualSpacing w:val="0"/>
+        <w:jc w:val="both"/>
+        <w:rPr>
+          <w:rFonts w:ascii="Calibri" w:cs="Calibri" w:eastAsia="Calibri" w:hAnsi="Calibri"/>
+        </w:rPr>
+      </w:pPr>
+      <w:r>
+        <w:rPr>
+          <w:rFonts w:ascii="Calibri" w:cs="Calibri" w:eastAsia="Calibri" w:hAnsi="Calibri"/>
+          <w:color w:val="ff0000"/>
           <w:rtl w:val="0"/>
         </w:rPr>
         <w:t xml:space="preserve">L’ACTE XII prend fin quand…</w:t>
@@ -30675,8 +30984,8 @@
         <w:contextualSpacing w:val="0"/>
         <w:rPr/>
       </w:pPr>
-      <w:bookmarkStart w:colFirst="0" w:colLast="0" w:name="_8wqpjsj0xubv" w:id="104"/>
-      <w:bookmarkEnd w:id="104"/>
+      <w:bookmarkStart w:colFirst="0" w:colLast="0" w:name="_8wqpjsj0xubv" w:id="107"/>
+      <w:bookmarkEnd w:id="107"/>
       <w:r>
         <w:rPr>
           <w:rtl w:val="0"/>
@@ -31177,8 +31486,8 @@
         <w:contextualSpacing w:val="0"/>
         <w:rPr/>
       </w:pPr>
-      <w:bookmarkStart w:colFirst="0" w:colLast="0" w:name="_kwqe5pz792h4" w:id="105"/>
-      <w:bookmarkEnd w:id="105"/>
+      <w:bookmarkStart w:colFirst="0" w:colLast="0" w:name="_kwqe5pz792h4" w:id="108"/>
+      <w:bookmarkEnd w:id="108"/>
       <w:r>
         <w:rPr>
           <w:rtl w:val="0"/>
@@ -31191,8 +31500,8 @@
         <w:contextualSpacing w:val="0"/>
         <w:rPr/>
       </w:pPr>
-      <w:bookmarkStart w:colFirst="0" w:colLast="0" w:name="_22g24iz7v40j" w:id="106"/>
-      <w:bookmarkEnd w:id="106"/>
+      <w:bookmarkStart w:colFirst="0" w:colLast="0" w:name="_22g24iz7v40j" w:id="109"/>
+      <w:bookmarkEnd w:id="109"/>
       <w:r>
         <w:br w:type="page"/>
       </w:r>
@@ -31208,8 +31517,8 @@
         <w:contextualSpacing w:val="0"/>
         <w:rPr/>
       </w:pPr>
-      <w:bookmarkStart w:colFirst="0" w:colLast="0" w:name="_jhqj7tbafrw5" w:id="107"/>
-      <w:bookmarkEnd w:id="107"/>
+      <w:bookmarkStart w:colFirst="0" w:colLast="0" w:name="_jhqj7tbafrw5" w:id="110"/>
+      <w:bookmarkEnd w:id="110"/>
       <w:r>
         <w:rPr>
           <w:rtl w:val="0"/>
@@ -31725,8 +32034,8 @@
         <w:contextualSpacing w:val="0"/>
         <w:rPr/>
       </w:pPr>
-      <w:bookmarkStart w:colFirst="0" w:colLast="0" w:name="_npc3scgm9seq" w:id="108"/>
-      <w:bookmarkEnd w:id="108"/>
+      <w:bookmarkStart w:colFirst="0" w:colLast="0" w:name="_npc3scgm9seq" w:id="111"/>
+      <w:bookmarkEnd w:id="111"/>
       <w:r>
         <w:rPr>
           <w:rtl w:val="0"/>
@@ -31739,8 +32048,8 @@
         <w:contextualSpacing w:val="0"/>
         <w:rPr/>
       </w:pPr>
-      <w:bookmarkStart w:colFirst="0" w:colLast="0" w:name="_c3w6vmgdskhh" w:id="109"/>
-      <w:bookmarkEnd w:id="109"/>
+      <w:bookmarkStart w:colFirst="0" w:colLast="0" w:name="_c3w6vmgdskhh" w:id="112"/>
+      <w:bookmarkEnd w:id="112"/>
       <w:r>
         <w:br w:type="page"/>
       </w:r>
@@ -31756,8 +32065,8 @@
         <w:contextualSpacing w:val="0"/>
         <w:rPr/>
       </w:pPr>
-      <w:bookmarkStart w:colFirst="0" w:colLast="0" w:name="_4qcku7du9a8a" w:id="110"/>
-      <w:bookmarkEnd w:id="110"/>
+      <w:bookmarkStart w:colFirst="0" w:colLast="0" w:name="_4qcku7du9a8a" w:id="113"/>
+      <w:bookmarkEnd w:id="113"/>
       <w:r>
         <w:rPr>
           <w:rtl w:val="0"/>
@@ -31777,8 +32086,11 @@
       </w:pPr>
       <w:r>
         <w:rPr>
-          <w:rtl w:val="0"/>
-        </w:rPr>
+          <w:rFonts w:ascii="Calibri" w:cs="Calibri" w:eastAsia="Calibri" w:hAnsi="Calibri"/>
+          <w:color w:val="ff0000"/>
+          <w:rtl w:val="0"/>
+        </w:rPr>
+        <w:t xml:space="preserve">Acte optionnel</w:t>
       </w:r>
     </w:p>
     <w:p>
@@ -31797,7 +32109,7 @@
           <w:color w:val="ff0000"/>
           <w:rtl w:val="0"/>
         </w:rPr>
-        <w:t xml:space="preserve">Intro : </w:t>
+        <w:t xml:space="preserve">Intro : Prenant conscience du danger, Bulma nous propose d’utiliser à nouveau sa machine, et cette fois pour aller dans le futur</w:t>
       </w:r>
     </w:p>
     <w:p>
@@ -31816,7 +32128,7 @@
           <w:color w:val="ff0000"/>
           <w:rtl w:val="0"/>
         </w:rPr>
-        <w:t xml:space="preserve">Déroulé : </w:t>
+        <w:t xml:space="preserve">Déroulé : Incursion multiple, plein de Zamasu et de Black</w:t>
       </w:r>
     </w:p>
     <w:p>
@@ -31835,7 +32147,7 @@
           <w:color w:val="ff0000"/>
           <w:rtl w:val="0"/>
         </w:rPr>
-        <w:t xml:space="preserve">Conclusion : </w:t>
+        <w:t xml:space="preserve">Conclusion : Destruction de cette temporalité, retour dans le présent</w:t>
       </w:r>
     </w:p>
     <w:p>
@@ -31880,8 +32192,8 @@
         <w:contextualSpacing w:val="0"/>
         <w:rPr/>
       </w:pPr>
-      <w:bookmarkStart w:colFirst="0" w:colLast="0" w:name="_s2otw9yb7uma" w:id="111"/>
-      <w:bookmarkEnd w:id="111"/>
+      <w:bookmarkStart w:colFirst="0" w:colLast="0" w:name="_s2otw9yb7uma" w:id="114"/>
+      <w:bookmarkEnd w:id="114"/>
       <w:r>
         <w:rPr>
           <w:rtl w:val="0"/>
@@ -32595,6 +32907,9 @@
         <w:t xml:space="preserve"> </w:t>
       </w:r>
       <w:r>
+        <w:br w:type="page"/>
+      </w:r>
+      <w:r>
         <w:rPr>
           <w:rtl w:val="0"/>
         </w:rPr>
@@ -32606,25 +32921,8 @@
         <w:contextualSpacing w:val="0"/>
         <w:rPr/>
       </w:pPr>
-      <w:bookmarkStart w:colFirst="0" w:colLast="0" w:name="_ha8fwacz203t" w:id="112"/>
-      <w:bookmarkEnd w:id="112"/>
-      <w:r>
-        <w:br w:type="page"/>
-      </w:r>
-      <w:r>
-        <w:rPr>
-          <w:rtl w:val="0"/>
-        </w:rPr>
-      </w:r>
-    </w:p>
-    <w:p>
-      <w:pPr>
-        <w:pStyle w:val="Heading2"/>
-        <w:contextualSpacing w:val="0"/>
-        <w:rPr/>
-      </w:pPr>
-      <w:bookmarkStart w:colFirst="0" w:colLast="0" w:name="_tiv1q22acbsd" w:id="113"/>
-      <w:bookmarkEnd w:id="113"/>
+      <w:bookmarkStart w:colFirst="0" w:colLast="0" w:name="_tiv1q22acbsd" w:id="115"/>
+      <w:bookmarkEnd w:id="115"/>
       <w:r>
         <w:rPr>
           <w:rtl w:val="0"/>
@@ -33125,8 +33423,8 @@
         <w:contextualSpacing w:val="0"/>
         <w:rPr/>
       </w:pPr>
-      <w:bookmarkStart w:colFirst="0" w:colLast="0" w:name="_wngopx6pzelt" w:id="114"/>
-      <w:bookmarkEnd w:id="114"/>
+      <w:bookmarkStart w:colFirst="0" w:colLast="0" w:name="_wngopx6pzelt" w:id="116"/>
+      <w:bookmarkEnd w:id="116"/>
       <w:r>
         <w:rPr>
           <w:rtl w:val="0"/>
@@ -33139,8 +33437,8 @@
         <w:contextualSpacing w:val="0"/>
         <w:rPr/>
       </w:pPr>
-      <w:bookmarkStart w:colFirst="0" w:colLast="0" w:name="_ri9czg34bjhx" w:id="115"/>
-      <w:bookmarkEnd w:id="115"/>
+      <w:bookmarkStart w:colFirst="0" w:colLast="0" w:name="_ri9czg34bjhx" w:id="117"/>
+      <w:bookmarkEnd w:id="117"/>
       <w:r>
         <w:br w:type="page"/>
       </w:r>
@@ -33156,8 +33454,8 @@
         <w:contextualSpacing w:val="0"/>
         <w:rPr/>
       </w:pPr>
-      <w:bookmarkStart w:colFirst="0" w:colLast="0" w:name="_gflg0h11gjv6" w:id="116"/>
-      <w:bookmarkEnd w:id="116"/>
+      <w:bookmarkStart w:colFirst="0" w:colLast="0" w:name="_gflg0h11gjv6" w:id="118"/>
+      <w:bookmarkEnd w:id="118"/>
       <w:r>
         <w:rPr>
           <w:rtl w:val="0"/>
@@ -33769,8 +34067,8 @@
         <w:contextualSpacing w:val="0"/>
         <w:rPr/>
       </w:pPr>
-      <w:bookmarkStart w:colFirst="0" w:colLast="0" w:name="_ayec3rz1syo7" w:id="117"/>
-      <w:bookmarkEnd w:id="117"/>
+      <w:bookmarkStart w:colFirst="0" w:colLast="0" w:name="_ayec3rz1syo7" w:id="119"/>
+      <w:bookmarkEnd w:id="119"/>
       <w:r>
         <w:rPr>
           <w:rtl w:val="0"/>
@@ -33783,8 +34081,8 @@
         <w:contextualSpacing w:val="0"/>
         <w:rPr/>
       </w:pPr>
-      <w:bookmarkStart w:colFirst="0" w:colLast="0" w:name="_kj4zvrqxfaxi" w:id="118"/>
-      <w:bookmarkEnd w:id="118"/>
+      <w:bookmarkStart w:colFirst="0" w:colLast="0" w:name="_kj4zvrqxfaxi" w:id="120"/>
+      <w:bookmarkEnd w:id="120"/>
       <w:r>
         <w:br w:type="page"/>
       </w:r>
@@ -33800,8 +34098,8 @@
         <w:contextualSpacing w:val="0"/>
         <w:rPr/>
       </w:pPr>
-      <w:bookmarkStart w:colFirst="0" w:colLast="0" w:name="_two2k3ew2zuw" w:id="119"/>
-      <w:bookmarkEnd w:id="119"/>
+      <w:bookmarkStart w:colFirst="0" w:colLast="0" w:name="_two2k3ew2zuw" w:id="121"/>
+      <w:bookmarkEnd w:id="121"/>
       <w:r>
         <w:rPr>
           <w:rtl w:val="0"/>
@@ -33841,7 +34139,7 @@
           <w:color w:val="ff0000"/>
           <w:rtl w:val="0"/>
         </w:rPr>
-        <w:t xml:space="preserve">Intro : </w:t>
+        <w:t xml:space="preserve">Intro : L’univers 7 participe finalement au tournois. Climat de suspicion, la KT reste sur le qui-vive et le DR reste tapis dans l’ombre en attendant de trouver l’origine des failles. Début normal du TOP.</w:t>
       </w:r>
     </w:p>
     <w:p>
@@ -33860,7 +34158,7 @@
           <w:color w:val="ff0000"/>
           <w:rtl w:val="0"/>
         </w:rPr>
-        <w:t xml:space="preserve">Déroulé : </w:t>
+        <w:t xml:space="preserve">Déroulé : Enchaînement de combat avec les ennemis plus puissants des univers.</w:t>
       </w:r>
     </w:p>
     <w:p>
@@ -33879,7 +34177,7 @@
           <w:color w:val="ff0000"/>
           <w:rtl w:val="0"/>
         </w:rPr>
-        <w:t xml:space="preserve">Conclusion : </w:t>
+        <w:t xml:space="preserve">Conclusion : Le DR découvre l’implication des anges dans l’apparition des failles.</w:t>
       </w:r>
     </w:p>
     <w:p>
@@ -33924,8 +34222,8 @@
         <w:contextualSpacing w:val="0"/>
         <w:rPr/>
       </w:pPr>
-      <w:bookmarkStart w:colFirst="0" w:colLast="0" w:name="_jh5ize2dgfdb" w:id="120"/>
-      <w:bookmarkEnd w:id="120"/>
+      <w:bookmarkStart w:colFirst="0" w:colLast="0" w:name="_jh5ize2dgfdb" w:id="122"/>
+      <w:bookmarkEnd w:id="122"/>
       <w:r>
         <w:rPr>
           <w:rtl w:val="0"/>
@@ -34426,8 +34724,8 @@
         <w:contextualSpacing w:val="0"/>
         <w:rPr/>
       </w:pPr>
-      <w:bookmarkStart w:colFirst="0" w:colLast="0" w:name="_jcg5kuh7wtnh" w:id="121"/>
-      <w:bookmarkEnd w:id="121"/>
+      <w:bookmarkStart w:colFirst="0" w:colLast="0" w:name="_jcg5kuh7wtnh" w:id="123"/>
+      <w:bookmarkEnd w:id="123"/>
       <w:r>
         <w:rPr>
           <w:rtl w:val="0"/>
@@ -34440,8 +34738,8 @@
         <w:contextualSpacing w:val="0"/>
         <w:rPr/>
       </w:pPr>
-      <w:bookmarkStart w:colFirst="0" w:colLast="0" w:name="_5uobhzhwtovc" w:id="122"/>
-      <w:bookmarkEnd w:id="122"/>
+      <w:bookmarkStart w:colFirst="0" w:colLast="0" w:name="_5uobhzhwtovc" w:id="124"/>
+      <w:bookmarkEnd w:id="124"/>
       <w:r>
         <w:br w:type="page"/>
       </w:r>
@@ -34457,8 +34755,8 @@
         <w:contextualSpacing w:val="0"/>
         <w:rPr/>
       </w:pPr>
-      <w:bookmarkStart w:colFirst="0" w:colLast="0" w:name="_z4bz3qqp7cu8" w:id="123"/>
-      <w:bookmarkEnd w:id="123"/>
+      <w:bookmarkStart w:colFirst="0" w:colLast="0" w:name="_z4bz3qqp7cu8" w:id="125"/>
+      <w:bookmarkEnd w:id="125"/>
       <w:r>
         <w:rPr>
           <w:rtl w:val="0"/>
@@ -35027,8 +35325,8 @@
         <w:contextualSpacing w:val="0"/>
         <w:rPr/>
       </w:pPr>
-      <w:bookmarkStart w:colFirst="0" w:colLast="0" w:name="_8ucfo8f694ev" w:id="124"/>
-      <w:bookmarkEnd w:id="124"/>
+      <w:bookmarkStart w:colFirst="0" w:colLast="0" w:name="_8ucfo8f694ev" w:id="126"/>
+      <w:bookmarkEnd w:id="126"/>
       <w:r>
         <w:rPr>
           <w:rtl w:val="0"/>
@@ -35041,8 +35339,8 @@
         <w:contextualSpacing w:val="0"/>
         <w:rPr/>
       </w:pPr>
-      <w:bookmarkStart w:colFirst="0" w:colLast="0" w:name="_rn2m01p63swp" w:id="125"/>
-      <w:bookmarkEnd w:id="125"/>
+      <w:bookmarkStart w:colFirst="0" w:colLast="0" w:name="_rn2m01p63swp" w:id="127"/>
+      <w:bookmarkEnd w:id="127"/>
       <w:r>
         <w:br w:type="page"/>
       </w:r>
@@ -35058,8 +35356,8 @@
         <w:contextualSpacing w:val="0"/>
         <w:rPr/>
       </w:pPr>
-      <w:bookmarkStart w:colFirst="0" w:colLast="0" w:name="_1apqjr4r9ekw" w:id="126"/>
-      <w:bookmarkEnd w:id="126"/>
+      <w:bookmarkStart w:colFirst="0" w:colLast="0" w:name="_1apqjr4r9ekw" w:id="128"/>
+      <w:bookmarkEnd w:id="128"/>
       <w:r>
         <w:rPr>
           <w:rtl w:val="0"/>
@@ -35560,8 +35858,8 @@
         <w:contextualSpacing w:val="0"/>
         <w:rPr/>
       </w:pPr>
-      <w:bookmarkStart w:colFirst="0" w:colLast="0" w:name="_hhje1nkvlaj6" w:id="127"/>
-      <w:bookmarkEnd w:id="127"/>
+      <w:bookmarkStart w:colFirst="0" w:colLast="0" w:name="_hhje1nkvlaj6" w:id="129"/>
+      <w:bookmarkEnd w:id="129"/>
       <w:r>
         <w:rPr>
           <w:rtl w:val="0"/>
@@ -35574,8 +35872,8 @@
         <w:contextualSpacing w:val="0"/>
         <w:rPr/>
       </w:pPr>
-      <w:bookmarkStart w:colFirst="0" w:colLast="0" w:name="_v3vi364l5q0z" w:id="128"/>
-      <w:bookmarkEnd w:id="128"/>
+      <w:bookmarkStart w:colFirst="0" w:colLast="0" w:name="_v3vi364l5q0z" w:id="130"/>
+      <w:bookmarkEnd w:id="130"/>
       <w:r>
         <w:br w:type="page"/>
       </w:r>
@@ -35591,8 +35889,8 @@
         <w:contextualSpacing w:val="0"/>
         <w:rPr/>
       </w:pPr>
-      <w:bookmarkStart w:colFirst="0" w:colLast="0" w:name="_645wr9eqpfwg" w:id="129"/>
-      <w:bookmarkEnd w:id="129"/>
+      <w:bookmarkStart w:colFirst="0" w:colLast="0" w:name="_645wr9eqpfwg" w:id="131"/>
+      <w:bookmarkEnd w:id="131"/>
       <w:r>
         <w:rPr>
           <w:rtl w:val="0"/>
@@ -36205,8 +36503,8 @@
         <w:contextualSpacing w:val="0"/>
         <w:rPr/>
       </w:pPr>
-      <w:bookmarkStart w:colFirst="0" w:colLast="0" w:name="_5102tomlsccl" w:id="130"/>
-      <w:bookmarkEnd w:id="130"/>
+      <w:bookmarkStart w:colFirst="0" w:colLast="0" w:name="_5102tomlsccl" w:id="132"/>
+      <w:bookmarkEnd w:id="132"/>
       <w:r>
         <w:rPr>
           <w:rtl w:val="0"/>
@@ -36246,7 +36544,7 @@
           <w:color w:val="ff0000"/>
           <w:rtl w:val="0"/>
         </w:rPr>
-        <w:t xml:space="preserve">Intro : </w:t>
+        <w:t xml:space="preserve">Intro : Le complot des anges contre Zeno est découvert, on a le droit à quelques explications et révélations. Comme plusieurs univers ont déjà été détruits, Zeno s’est retrouvé affaibli et ne peut pas détruire les anges, c’est donc à nous de nous en charger.</w:t>
       </w:r>
     </w:p>
     <w:p>
@@ -36265,7 +36563,7 @@
           <w:color w:val="ff0000"/>
           <w:rtl w:val="0"/>
         </w:rPr>
-        <w:t xml:space="preserve">Déroulé : </w:t>
+        <w:t xml:space="preserve">Déroulé : Les 13 anges sont présents et prêts à se battre. Beerus, Goku et Vegeta se battent d’un côté, le DR de l’autre et nous au milieu. Plusieurs combat jusqu’à arriver au grand prêtre. Combat final en plusieurs phases.</w:t>
       </w:r>
     </w:p>
     <w:p>
@@ -36284,7 +36582,7 @@
           <w:color w:val="ff0000"/>
           <w:rtl w:val="0"/>
         </w:rPr>
-        <w:t xml:space="preserve">Conclusion : </w:t>
+        <w:t xml:space="preserve">Conclusion : Pendant notre combat, la KT a réuni les super dragon ball et invoqué le super dragon sacré pour ressusciter les univers détruits. Zeno récupère sa force et neutralise le Grand Prêtre que nous avions affaibli (bah oui, on n’a pas servi à rien quand même…). Après avoir détruit les anges, il nous propose de prendre leur place mais la KT nous rappelle qu’on a un devoir et finalement Zeno restaure l’équilibre dans les univers et nous propose d’organiser un vrai TOP pour s’amuser… (du coup boucle pour recommencer le jeu en hard+ et retour sur Terre du présent pour se balader en liberté dans les différents niveaux)</w:t>
       </w:r>
     </w:p>
     <w:p>
@@ -36329,8 +36627,8 @@
         <w:contextualSpacing w:val="0"/>
         <w:rPr/>
       </w:pPr>
-      <w:bookmarkStart w:colFirst="0" w:colLast="0" w:name="_vgttwfcoqk7t" w:id="131"/>
-      <w:bookmarkEnd w:id="131"/>
+      <w:bookmarkStart w:colFirst="0" w:colLast="0" w:name="_vgttwfcoqk7t" w:id="133"/>
+      <w:bookmarkEnd w:id="133"/>
       <w:r>
         <w:rPr>
           <w:rtl w:val="0"/>
@@ -36775,7 +37073,7 @@
                 <w:rFonts w:ascii="Calibri" w:cs="Calibri" w:eastAsia="Calibri" w:hAnsi="Calibri"/>
                 <w:rtl w:val="0"/>
               </w:rPr>
-              <w:t xml:space="preserve">: Mira et Towa</w:t>
+              <w:t xml:space="preserve">: </w:t>
             </w:r>
           </w:p>
           <w:p>
@@ -36807,7 +37105,7 @@
                 <w:rFonts w:ascii="Calibri" w:cs="Calibri" w:eastAsia="Calibri" w:hAnsi="Calibri"/>
                 <w:rtl w:val="0"/>
               </w:rPr>
-              <w:t xml:space="preserve">: associations des 3 meilleurs anges + Mira + Grand Prêtre</w:t>
+              <w:t xml:space="preserve">: associations des 3 meilleurs anges + + Grand Prêtre</w:t>
             </w:r>
           </w:p>
           <w:p>
@@ -36875,7 +37173,7 @@
                 <w:rFonts w:ascii="Calibri" w:cs="Calibri" w:eastAsia="Calibri" w:hAnsi="Calibri"/>
                 <w:rtl w:val="0"/>
               </w:rPr>
-              <w:t xml:space="preserve">(Note : à voir comment on organise les combats. Est-ce que l’on souhaite des possibles temps morts entre les combats, la possibilité de récupérer un peu ou est-ce qu’on étouffe le joueur en enchainant les combats, influe sur le nombre de chapitre éventuels)</w:t>
+              <w:t xml:space="preserve">(Note : à voir comment on organise les combats. Est-ce que l’on souhaite des possibles temps morts entre les combats, la possibilité de récupérer un peu ou est-ce qu’on étouffe le joueur en enchainant les combats, influe sur le nombre de chapitres éventuels)</w:t>
             </w:r>
           </w:p>
           <w:p>
@@ -37117,8 +37415,8 @@
         <w:contextualSpacing w:val="0"/>
         <w:rPr/>
       </w:pPr>
-      <w:bookmarkStart w:colFirst="0" w:colLast="0" w:name="_cena26faz8se" w:id="132"/>
-      <w:bookmarkEnd w:id="132"/>
+      <w:bookmarkStart w:colFirst="0" w:colLast="0" w:name="_cena26faz8se" w:id="134"/>
+      <w:bookmarkEnd w:id="134"/>
       <w:r>
         <w:br w:type="page"/>
       </w:r>
@@ -37134,8 +37432,8 @@
         <w:contextualSpacing w:val="0"/>
         <w:rPr/>
       </w:pPr>
-      <w:bookmarkStart w:colFirst="0" w:colLast="0" w:name="_gbj8dsfn9au4" w:id="133"/>
-      <w:bookmarkEnd w:id="133"/>
+      <w:bookmarkStart w:colFirst="0" w:colLast="0" w:name="_gbj8dsfn9au4" w:id="135"/>
+      <w:bookmarkEnd w:id="135"/>
       <w:r>
         <w:rPr>
           <w:rtl w:val="0"/>
@@ -37194,7 +37492,7 @@
           <w:color w:val="ff0000"/>
           <w:rtl w:val="0"/>
         </w:rPr>
-        <w:t xml:space="preserve">Déroulé : </w:t>
+        <w:t xml:space="preserve">Déroulé : Zeno attend la réponse du TP et laisse le joueur se promener dans les mondes.</w:t>
       </w:r>
     </w:p>
     <w:p>
@@ -37213,7 +37511,7 @@
           <w:color w:val="ff0000"/>
           <w:rtl w:val="0"/>
         </w:rPr>
-        <w:t xml:space="preserve">Conclusion : </w:t>
+        <w:t xml:space="preserve">Conclusion : redémarrage du jeu en mode +</w:t>
       </w:r>
     </w:p>
     <w:p>
@@ -37258,8 +37556,8 @@
         <w:contextualSpacing w:val="0"/>
         <w:rPr/>
       </w:pPr>
-      <w:bookmarkStart w:colFirst="0" w:colLast="0" w:name="_3b90yfyow3o5" w:id="134"/>
-      <w:bookmarkEnd w:id="134"/>
+      <w:bookmarkStart w:colFirst="0" w:colLast="0" w:name="_3b90yfyow3o5" w:id="136"/>
+      <w:bookmarkEnd w:id="136"/>
       <w:r>
         <w:rPr>
           <w:rtl w:val="0"/>
@@ -37811,8 +38109,8 @@
         <w:contextualSpacing w:val="0"/>
         <w:rPr/>
       </w:pPr>
-      <w:bookmarkStart w:colFirst="0" w:colLast="0" w:name="_68mtnkdsi1a8" w:id="135"/>
-      <w:bookmarkEnd w:id="135"/>
+      <w:bookmarkStart w:colFirst="0" w:colLast="0" w:name="_68mtnkdsi1a8" w:id="137"/>
+      <w:bookmarkEnd w:id="137"/>
       <w:r>
         <w:rPr>
           <w:rtl w:val="0"/>
@@ -37825,8 +38123,8 @@
         <w:contextualSpacing w:val="0"/>
         <w:rPr/>
       </w:pPr>
-      <w:bookmarkStart w:colFirst="0" w:colLast="0" w:name="_3hmjq55zn1ui" w:id="136"/>
-      <w:bookmarkEnd w:id="136"/>
+      <w:bookmarkStart w:colFirst="0" w:colLast="0" w:name="_3hmjq55zn1ui" w:id="138"/>
+      <w:bookmarkEnd w:id="138"/>
       <w:r>
         <w:br w:type="page"/>
       </w:r>
@@ -37842,8 +38140,8 @@
         <w:contextualSpacing w:val="0"/>
         <w:rPr/>
       </w:pPr>
-      <w:bookmarkStart w:colFirst="0" w:colLast="0" w:name="_i3t537bzcpcm" w:id="137"/>
-      <w:bookmarkEnd w:id="137"/>
+      <w:bookmarkStart w:colFirst="0" w:colLast="0" w:name="_i3t537bzcpcm" w:id="139"/>
+      <w:bookmarkEnd w:id="139"/>
       <w:r>
         <w:rPr>
           <w:rtl w:val="0"/>
@@ -38329,8 +38627,8 @@
         <w:contextualSpacing w:val="0"/>
         <w:rPr/>
       </w:pPr>
-      <w:bookmarkStart w:colFirst="0" w:colLast="0" w:name="_48u8lafke4qy" w:id="138"/>
-      <w:bookmarkEnd w:id="138"/>
+      <w:bookmarkStart w:colFirst="0" w:colLast="0" w:name="_48u8lafke4qy" w:id="140"/>
+      <w:bookmarkEnd w:id="140"/>
       <w:r>
         <w:rPr>
           <w:rtl w:val="0"/>
@@ -38343,8 +38641,8 @@
         <w:contextualSpacing w:val="0"/>
         <w:rPr/>
       </w:pPr>
-      <w:bookmarkStart w:colFirst="0" w:colLast="0" w:name="_mn2n63c462cc" w:id="139"/>
-      <w:bookmarkEnd w:id="139"/>
+      <w:bookmarkStart w:colFirst="0" w:colLast="0" w:name="_mn2n63c462cc" w:id="141"/>
+      <w:bookmarkEnd w:id="141"/>
       <w:r>
         <w:br w:type="page"/>
       </w:r>
@@ -38360,8 +38658,8 @@
         <w:contextualSpacing w:val="0"/>
         <w:rPr/>
       </w:pPr>
-      <w:bookmarkStart w:colFirst="0" w:colLast="0" w:name="_aqumi1wc56bp" w:id="140"/>
-      <w:bookmarkEnd w:id="140"/>
+      <w:bookmarkStart w:colFirst="0" w:colLast="0" w:name="_aqumi1wc56bp" w:id="142"/>
+      <w:bookmarkEnd w:id="142"/>
       <w:r>
         <w:rPr>
           <w:rtl w:val="0"/>

</xml_diff>